<commit_message>
Liste de projets insertion des images
</commit_message>
<xml_diff>
--- a/Docs/Liste de projets.docx
+++ b/Docs/Liste de projets.docx
@@ -4,28 +4,72 @@
   <w:body>
     <w:p>
       <w:pPr>
-        <w:rPr>
-          <w:b/>
-          <w:bCs/>
-        </w:rPr>
-      </w:pPr>
-      <w:r>
-        <w:rPr>
-          <w:b/>
-          <w:bCs/>
+        <w:jc w:val="center"/>
+        <w:rPr>
+          <w:b/>
+          <w:bCs/>
+          <w:sz w:val="28"/>
+          <w:szCs w:val="28"/>
+          <w:u w:val="single"/>
+        </w:rPr>
+      </w:pPr>
+      <w:r>
+        <w:rPr>
+          <w:b/>
+          <w:bCs/>
+          <w:sz w:val="28"/>
+          <w:szCs w:val="28"/>
+          <w:u w:val="single"/>
         </w:rPr>
         <w:t>Programmation Web côté serveur 2</w:t>
       </w:r>
     </w:p>
     <w:p>
-      <w:r>
+      <w:pPr>
+        <w:rPr>
+          <w:b/>
+          <w:bCs/>
+          <w:i/>
+          <w:iCs/>
+        </w:rPr>
+      </w:pPr>
+      <w:r>
+        <w:rPr>
+          <w:b/>
+          <w:bCs/>
+          <w:i/>
+          <w:iCs/>
+        </w:rPr>
         <w:t>1</w:t>
       </w:r>
       <w:r>
+        <w:rPr>
+          <w:b/>
+          <w:bCs/>
+          <w:i/>
+          <w:iCs/>
+        </w:rPr>
         <w:t xml:space="preserve">) </w:t>
       </w:r>
-      <w:r>
-        <w:t>FoodieShare - Plateforme d'échange de repas étudiants</w:t>
+      <w:proofErr w:type="spellStart"/>
+      <w:r>
+        <w:rPr>
+          <w:b/>
+          <w:bCs/>
+          <w:i/>
+          <w:iCs/>
+        </w:rPr>
+        <w:t>FoodieShare</w:t>
+      </w:r>
+      <w:proofErr w:type="spellEnd"/>
+      <w:r>
+        <w:rPr>
+          <w:b/>
+          <w:bCs/>
+          <w:i/>
+          <w:iCs/>
+        </w:rPr>
+        <w:t xml:space="preserve"> - Plateforme d'échange de repas étudiants</w:t>
       </w:r>
     </w:p>
     <w:p>
@@ -35,11 +79,17 @@
     </w:p>
     <w:p>
       <w:r>
-        <w:t xml:space="preserve">Le lien de GitHub: </w:t>
-      </w:r>
-    </w:p>
-    <w:p>
-      <w:hyperlink r:id="rId5" w:history="1">
+        <w:rPr>
+          <w:color w:val="FF0000"/>
+        </w:rPr>
+        <w:t>Le lien de GitHub</w:t>
+      </w:r>
+      <w:r>
+        <w:t xml:space="preserve">: </w:t>
+      </w:r>
+    </w:p>
+    <w:p>
+      <w:hyperlink r:id="rId7" w:history="1">
         <w:r>
           <w:rPr>
             <w:rStyle w:val="Lienhypertexte"/>
@@ -70,16 +120,88 @@
         <w:t>Plateforme d'échange de repas étudiants.png</w:t>
       </w:r>
     </w:p>
+    <w:p>
+      <w:r>
+        <w:rPr>
+          <w:noProof/>
+        </w:rPr>
+        <w:drawing>
+          <wp:inline distT="0" distB="0" distL="0" distR="0" wp14:anchorId="1E1B6898" wp14:editId="54A59C39">
+            <wp:extent cx="6210802" cy="3291840"/>
+            <wp:effectExtent l="0" t="0" r="0" b="3810"/>
+            <wp:docPr id="908058073" name="Image 1"/>
+            <wp:cNvGraphicFramePr>
+              <a:graphicFrameLocks xmlns:a="http://schemas.openxmlformats.org/drawingml/2006/main" noChangeAspect="1"/>
+            </wp:cNvGraphicFramePr>
+            <a:graphic xmlns:a="http://schemas.openxmlformats.org/drawingml/2006/main">
+              <a:graphicData uri="http://schemas.openxmlformats.org/drawingml/2006/picture">
+                <pic:pic xmlns:pic="http://schemas.openxmlformats.org/drawingml/2006/picture">
+                  <pic:nvPicPr>
+                    <pic:cNvPr id="0" name="Picture 1"/>
+                    <pic:cNvPicPr>
+                      <a:picLocks noChangeAspect="1" noChangeArrowheads="1"/>
+                    </pic:cNvPicPr>
+                  </pic:nvPicPr>
+                  <pic:blipFill>
+                    <a:blip r:embed="rId8" cstate="print">
+                      <a:extLst>
+                        <a:ext uri="{28A0092B-C50C-407E-A947-70E740481C1C}">
+                          <a14:useLocalDpi xmlns:a14="http://schemas.microsoft.com/office/drawing/2010/main" val="0"/>
+                        </a:ext>
+                      </a:extLst>
+                    </a:blip>
+                    <a:srcRect/>
+                    <a:stretch>
+                      <a:fillRect/>
+                    </a:stretch>
+                  </pic:blipFill>
+                  <pic:spPr bwMode="auto">
+                    <a:xfrm>
+                      <a:off x="0" y="0"/>
+                      <a:ext cx="6219582" cy="3296493"/>
+                    </a:xfrm>
+                    <a:prstGeom prst="rect">
+                      <a:avLst/>
+                    </a:prstGeom>
+                    <a:noFill/>
+                    <a:ln>
+                      <a:noFill/>
+                    </a:ln>
+                  </pic:spPr>
+                </pic:pic>
+              </a:graphicData>
+            </a:graphic>
+          </wp:inline>
+        </w:drawing>
+      </w:r>
+    </w:p>
     <w:p/>
     <w:p>
-      <w:r>
+      <w:pPr>
+        <w:rPr>
+          <w:b/>
+          <w:bCs/>
+          <w:i/>
+          <w:iCs/>
+        </w:rPr>
+      </w:pPr>
+      <w:r>
+        <w:rPr>
+          <w:b/>
+          <w:bCs/>
+          <w:i/>
+          <w:iCs/>
+        </w:rPr>
         <w:t>2</w:t>
       </w:r>
       <w:r>
-        <w:t xml:space="preserve">) </w:t>
-      </w:r>
-      <w:r>
-        <w:t>API RESTful de la plateforme du Blog</w:t>
+        <w:rPr>
+          <w:b/>
+          <w:bCs/>
+          <w:i/>
+          <w:iCs/>
+        </w:rPr>
+        <w:t>) API RESTful de la plateforme du Blog</w:t>
       </w:r>
     </w:p>
     <w:p>
@@ -89,11 +211,17 @@
     </w:p>
     <w:p>
       <w:r>
-        <w:t xml:space="preserve">Le lien de GitHub: </w:t>
-      </w:r>
-    </w:p>
-    <w:p>
-      <w:hyperlink r:id="rId6" w:history="1">
+        <w:rPr>
+          <w:color w:val="FF0000"/>
+        </w:rPr>
+        <w:t>Le lien de GitHub</w:t>
+      </w:r>
+      <w:r>
+        <w:t xml:space="preserve">: </w:t>
+      </w:r>
+    </w:p>
+    <w:p>
+      <w:hyperlink r:id="rId9" w:history="1">
         <w:r>
           <w:rPr>
             <w:rStyle w:val="Lienhypertexte"/>
@@ -117,16 +245,80 @@
         <w:t>API RESTful de la plateforme du Blog.png</w:t>
       </w:r>
     </w:p>
+    <w:p>
+      <w:r>
+        <w:rPr>
+          <w:noProof/>
+        </w:rPr>
+        <w:lastRenderedPageBreak/>
+        <w:drawing>
+          <wp:inline distT="0" distB="0" distL="0" distR="0" wp14:anchorId="36996589" wp14:editId="50A998BE">
+            <wp:extent cx="4696359" cy="2917830"/>
+            <wp:effectExtent l="0" t="0" r="9525" b="0"/>
+            <wp:docPr id="1498598665" name="Image 2"/>
+            <wp:cNvGraphicFramePr>
+              <a:graphicFrameLocks xmlns:a="http://schemas.openxmlformats.org/drawingml/2006/main" noChangeAspect="1"/>
+            </wp:cNvGraphicFramePr>
+            <a:graphic xmlns:a="http://schemas.openxmlformats.org/drawingml/2006/main">
+              <a:graphicData uri="http://schemas.openxmlformats.org/drawingml/2006/picture">
+                <pic:pic xmlns:pic="http://schemas.openxmlformats.org/drawingml/2006/picture">
+                  <pic:nvPicPr>
+                    <pic:cNvPr id="0" name="Picture 2"/>
+                    <pic:cNvPicPr>
+                      <a:picLocks noChangeAspect="1" noChangeArrowheads="1"/>
+                    </pic:cNvPicPr>
+                  </pic:nvPicPr>
+                  <pic:blipFill>
+                    <a:blip r:embed="rId10">
+                      <a:extLst>
+                        <a:ext uri="{28A0092B-C50C-407E-A947-70E740481C1C}">
+                          <a14:useLocalDpi xmlns:a14="http://schemas.microsoft.com/office/drawing/2010/main" val="0"/>
+                        </a:ext>
+                      </a:extLst>
+                    </a:blip>
+                    <a:srcRect/>
+                    <a:stretch>
+                      <a:fillRect/>
+                    </a:stretch>
+                  </pic:blipFill>
+                  <pic:spPr bwMode="auto">
+                    <a:xfrm>
+                      <a:off x="0" y="0"/>
+                      <a:ext cx="4711003" cy="2926928"/>
+                    </a:xfrm>
+                    <a:prstGeom prst="rect">
+                      <a:avLst/>
+                    </a:prstGeom>
+                    <a:noFill/>
+                    <a:ln>
+                      <a:noFill/>
+                    </a:ln>
+                  </pic:spPr>
+                </pic:pic>
+              </a:graphicData>
+            </a:graphic>
+          </wp:inline>
+        </w:drawing>
+      </w:r>
+    </w:p>
     <w:p/>
     <w:p>
-      <w:r>
-        <w:t xml:space="preserve">3) </w:t>
-      </w:r>
-      <w:r>
-        <w:t>Application de Streaming Vidéo</w:t>
-      </w:r>
-      <w:r>
-        <w:t xml:space="preserve"> </w:t>
+      <w:pPr>
+        <w:rPr>
+          <w:b/>
+          <w:bCs/>
+          <w:i/>
+          <w:iCs/>
+        </w:rPr>
+      </w:pPr>
+      <w:r>
+        <w:rPr>
+          <w:b/>
+          <w:bCs/>
+          <w:i/>
+          <w:iCs/>
+        </w:rPr>
+        <w:t xml:space="preserve">3) Application de Streaming Vidéo </w:t>
       </w:r>
     </w:p>
     <w:p>
@@ -136,11 +328,17 @@
     </w:p>
     <w:p>
       <w:r>
-        <w:t xml:space="preserve">Le lien de GitHub (code): </w:t>
-      </w:r>
-    </w:p>
-    <w:p>
-      <w:hyperlink r:id="rId7" w:history="1">
+        <w:rPr>
+          <w:color w:val="FF0000"/>
+        </w:rPr>
+        <w:t>Le lien de GitHub (code)</w:t>
+      </w:r>
+      <w:r>
+        <w:t xml:space="preserve">: </w:t>
+      </w:r>
+    </w:p>
+    <w:p>
+      <w:hyperlink r:id="rId11" w:history="1">
         <w:r>
           <w:rPr>
             <w:rStyle w:val="Lienhypertexte"/>
@@ -170,25 +368,111 @@
         <w:t>.png</w:t>
       </w:r>
     </w:p>
-    <w:p/>
-    <w:p>
-      <w:r>
+    <w:p>
+      <w:r>
+        <w:rPr>
+          <w:noProof/>
+        </w:rPr>
+        <w:drawing>
+          <wp:inline distT="0" distB="0" distL="0" distR="0" wp14:anchorId="0E1D4466" wp14:editId="1A0F365F">
+            <wp:extent cx="5434965" cy="2962910"/>
+            <wp:effectExtent l="0" t="0" r="0" b="8890"/>
+            <wp:docPr id="1790214997" name="Image 3"/>
+            <wp:cNvGraphicFramePr>
+              <a:graphicFrameLocks xmlns:a="http://schemas.openxmlformats.org/drawingml/2006/main" noChangeAspect="1"/>
+            </wp:cNvGraphicFramePr>
+            <a:graphic xmlns:a="http://schemas.openxmlformats.org/drawingml/2006/main">
+              <a:graphicData uri="http://schemas.openxmlformats.org/drawingml/2006/picture">
+                <pic:pic xmlns:pic="http://schemas.openxmlformats.org/drawingml/2006/picture">
+                  <pic:nvPicPr>
+                    <pic:cNvPr id="0" name="Picture 3"/>
+                    <pic:cNvPicPr>
+                      <a:picLocks noChangeAspect="1" noChangeArrowheads="1"/>
+                    </pic:cNvPicPr>
+                  </pic:nvPicPr>
+                  <pic:blipFill>
+                    <a:blip r:embed="rId12" cstate="print">
+                      <a:extLst>
+                        <a:ext uri="{28A0092B-C50C-407E-A947-70E740481C1C}">
+                          <a14:useLocalDpi xmlns:a14="http://schemas.microsoft.com/office/drawing/2010/main" val="0"/>
+                        </a:ext>
+                      </a:extLst>
+                    </a:blip>
+                    <a:srcRect/>
+                    <a:stretch>
+                      <a:fillRect/>
+                    </a:stretch>
+                  </pic:blipFill>
+                  <pic:spPr bwMode="auto">
+                    <a:xfrm>
+                      <a:off x="0" y="0"/>
+                      <a:ext cx="5434965" cy="2962910"/>
+                    </a:xfrm>
+                    <a:prstGeom prst="rect">
+                      <a:avLst/>
+                    </a:prstGeom>
+                    <a:noFill/>
+                    <a:ln>
+                      <a:noFill/>
+                    </a:ln>
+                  </pic:spPr>
+                </pic:pic>
+              </a:graphicData>
+            </a:graphic>
+          </wp:inline>
+        </w:drawing>
+      </w:r>
+    </w:p>
+    <w:p>
+      <w:pPr>
+        <w:rPr>
+          <w:b/>
+          <w:bCs/>
+          <w:i/>
+          <w:iCs/>
+        </w:rPr>
+      </w:pPr>
+      <w:r>
+        <w:rPr>
+          <w:b/>
+          <w:bCs/>
+          <w:i/>
+          <w:iCs/>
+        </w:rPr>
+        <w:lastRenderedPageBreak/>
         <w:t>4</w:t>
       </w:r>
       <w:r>
+        <w:rPr>
+          <w:b/>
+          <w:bCs/>
+          <w:i/>
+          <w:iCs/>
+        </w:rPr>
         <w:t xml:space="preserve">) </w:t>
       </w:r>
       <w:r>
+        <w:rPr>
+          <w:b/>
+          <w:bCs/>
+          <w:i/>
+          <w:iCs/>
+        </w:rPr>
         <w:t>Application de Streaming Vidéo</w:t>
       </w:r>
       <w:r>
-        <w:t xml:space="preserve"> (</w:t>
-      </w:r>
-      <w:r>
-        <w:t>MVC</w:t>
-      </w:r>
-      <w:r>
-        <w:t>)</w:t>
+        <w:rPr>
+          <w:b/>
+          <w:bCs/>
+          <w:i/>
+          <w:iCs/>
+        </w:rPr>
+        <w:t xml:space="preserve"> (MVC)</w:t>
+      </w:r>
+    </w:p>
+    <w:p>
+      <w:r>
+        <w:t>"Faire la refactorisation de votre code pour la concevoir selon une architecture MVC avancée"</w:t>
       </w:r>
     </w:p>
     <w:p>
@@ -196,22 +480,20 @@
         <w:ind w:left="360"/>
       </w:pPr>
       <w:r>
-        <w:t>"Faire la refactorisation de votre code pour la concevoir selon une architecture MVC avancée"</w:t>
+        <w:rPr>
+          <w:color w:val="FF0000"/>
+        </w:rPr>
+        <w:t>Le lien de GitHub (code)</w:t>
+      </w:r>
+      <w:r>
+        <w:t xml:space="preserve">: </w:t>
       </w:r>
     </w:p>
     <w:p>
       <w:pPr>
         <w:ind w:left="360"/>
       </w:pPr>
-      <w:r>
-        <w:t xml:space="preserve">Le lien de GitHub (code): </w:t>
-      </w:r>
-    </w:p>
-    <w:p>
-      <w:pPr>
-        <w:ind w:left="360"/>
-      </w:pPr>
-      <w:hyperlink r:id="rId8" w:history="1">
+      <w:hyperlink r:id="rId13" w:history="1">
         <w:r>
           <w:rPr>
             <w:rStyle w:val="Lienhypertexte"/>
@@ -234,20 +516,81 @@
         <w:t>.png</w:t>
       </w:r>
     </w:p>
+    <w:p>
+      <w:r>
+        <w:rPr>
+          <w:noProof/>
+        </w:rPr>
+        <w:drawing>
+          <wp:inline distT="0" distB="0" distL="0" distR="0" wp14:anchorId="03D6408D" wp14:editId="40C67F52">
+            <wp:extent cx="5808269" cy="3152196"/>
+            <wp:effectExtent l="0" t="0" r="2540" b="0"/>
+            <wp:docPr id="1288171588" name="Image 4"/>
+            <wp:cNvGraphicFramePr>
+              <a:graphicFrameLocks xmlns:a="http://schemas.openxmlformats.org/drawingml/2006/main" noChangeAspect="1"/>
+            </wp:cNvGraphicFramePr>
+            <a:graphic xmlns:a="http://schemas.openxmlformats.org/drawingml/2006/main">
+              <a:graphicData uri="http://schemas.openxmlformats.org/drawingml/2006/picture">
+                <pic:pic xmlns:pic="http://schemas.openxmlformats.org/drawingml/2006/picture">
+                  <pic:nvPicPr>
+                    <pic:cNvPr id="0" name="Picture 4"/>
+                    <pic:cNvPicPr>
+                      <a:picLocks noChangeAspect="1" noChangeArrowheads="1"/>
+                    </pic:cNvPicPr>
+                  </pic:nvPicPr>
+                  <pic:blipFill>
+                    <a:blip r:embed="rId14" cstate="print">
+                      <a:extLst>
+                        <a:ext uri="{28A0092B-C50C-407E-A947-70E740481C1C}">
+                          <a14:useLocalDpi xmlns:a14="http://schemas.microsoft.com/office/drawing/2010/main" val="0"/>
+                        </a:ext>
+                      </a:extLst>
+                    </a:blip>
+                    <a:srcRect/>
+                    <a:stretch>
+                      <a:fillRect/>
+                    </a:stretch>
+                  </pic:blipFill>
+                  <pic:spPr bwMode="auto">
+                    <a:xfrm>
+                      <a:off x="0" y="0"/>
+                      <a:ext cx="5818841" cy="3157934"/>
+                    </a:xfrm>
+                    <a:prstGeom prst="rect">
+                      <a:avLst/>
+                    </a:prstGeom>
+                    <a:noFill/>
+                    <a:ln>
+                      <a:noFill/>
+                    </a:ln>
+                  </pic:spPr>
+                </pic:pic>
+              </a:graphicData>
+            </a:graphic>
+          </wp:inline>
+        </w:drawing>
+      </w:r>
+    </w:p>
     <w:p/>
     <w:p>
       <w:pPr>
-        <w:rPr>
-          <w:b/>
-          <w:bCs/>
-        </w:rPr>
-      </w:pPr>
-      <w:r>
-        <w:rPr>
-          <w:b/>
-          <w:bCs/>
-        </w:rPr>
-        <w:lastRenderedPageBreak/>
+        <w:jc w:val="center"/>
+        <w:rPr>
+          <w:b/>
+          <w:bCs/>
+          <w:sz w:val="28"/>
+          <w:szCs w:val="28"/>
+          <w:u w:val="single"/>
+        </w:rPr>
+      </w:pPr>
+      <w:r>
+        <w:rPr>
+          <w:b/>
+          <w:bCs/>
+          <w:sz w:val="28"/>
+          <w:szCs w:val="28"/>
+          <w:u w:val="single"/>
+        </w:rPr>
         <w:t>Programmation interactive client-serveur</w:t>
       </w:r>
     </w:p>
@@ -259,24 +602,57 @@
           <w:ilvl w:val="0"/>
           <w:numId w:val="3"/>
         </w:numPr>
-      </w:pPr>
-      <w:r>
-        <w:t>API et React</w:t>
-      </w:r>
+        <w:ind w:left="426"/>
+        <w:rPr>
+          <w:b/>
+          <w:bCs/>
+          <w:i/>
+          <w:iCs/>
+        </w:rPr>
+      </w:pPr>
+      <w:r>
+        <w:rPr>
+          <w:b/>
+          <w:bCs/>
+          <w:i/>
+          <w:iCs/>
+        </w:rPr>
+        <w:t xml:space="preserve">API et </w:t>
+      </w:r>
+      <w:proofErr w:type="spellStart"/>
+      <w:r>
+        <w:rPr>
+          <w:b/>
+          <w:bCs/>
+          <w:i/>
+          <w:iCs/>
+        </w:rPr>
+        <w:t>React</w:t>
+      </w:r>
+      <w:proofErr w:type="spellEnd"/>
     </w:p>
     <w:p>
       <w:pPr>
         <w:pStyle w:val="Paragraphedeliste"/>
-      </w:pPr>
-      <w:r>
-        <w:t>Le propriétaire du Super Club s’est fait voler son idée par une petit compagnie, Instagram. Cependant, la section café était très populaire. Il aimerait que vous transformiez l’application actuelle en React. Vous pouvez laisser tomber tout le reste qui n’avait pas directement rapport aux cafés. Il veut aussi ajouter une section e-commerce pour revendre des produits Nespresso.</w:t>
+        <w:ind w:left="0"/>
+      </w:pPr>
+      <w:r>
+        <w:t xml:space="preserve">Le propriétaire du Super Club s’est fait voler son idée par une petit compagnie, Instagram. Cependant, la section café était très populaire. Il aimerait que vous transformiez l’application actuelle en </w:t>
+      </w:r>
+      <w:proofErr w:type="spellStart"/>
+      <w:r>
+        <w:t>React</w:t>
+      </w:r>
+      <w:proofErr w:type="spellEnd"/>
+      <w:r>
+        <w:t>. Vous pouvez laisser tomber tout le reste qui n’avait pas directement rapport aux cafés. Il veut aussi ajouter une section e-commerce pour revendre des produits Nespresso.</w:t>
       </w:r>
     </w:p>
     <w:p>
       <w:r>
         <w:t xml:space="preserve">L’API est en développement et la documentation est disponible en ligne </w:t>
       </w:r>
-      <w:hyperlink r:id="rId9" w:anchor="/" w:history="1">
+      <w:hyperlink r:id="rId15" w:anchor="/" w:history="1">
         <w:r>
           <w:rPr>
             <w:rStyle w:val="Lienhypertexte"/>
@@ -292,11 +668,17 @@
     </w:p>
     <w:p>
       <w:r>
-        <w:t xml:space="preserve">Le lien de GitHub (code): </w:t>
-      </w:r>
-    </w:p>
-    <w:p>
-      <w:hyperlink r:id="rId10" w:history="1">
+        <w:rPr>
+          <w:color w:val="FF0000"/>
+        </w:rPr>
+        <w:t>Le lien de GitHub (code)</w:t>
+      </w:r>
+      <w:r>
+        <w:t xml:space="preserve">: </w:t>
+      </w:r>
+    </w:p>
+    <w:p>
+      <w:hyperlink r:id="rId16" w:history="1">
         <w:r>
           <w:rPr>
             <w:rStyle w:val="Lienhypertexte"/>
@@ -305,7 +687,6 @@
         </w:r>
       </w:hyperlink>
     </w:p>
-    <w:p/>
     <w:p>
       <w:r>
         <w:t xml:space="preserve">Image : </w:t>
@@ -317,18 +698,80 @@
         <w:t>.png</w:t>
       </w:r>
     </w:p>
-    <w:p/>
-    <w:p>
-      <w:pPr>
-        <w:rPr>
-          <w:b/>
-          <w:bCs/>
-        </w:rPr>
-      </w:pPr>
-      <w:r>
-        <w:rPr>
-          <w:b/>
-          <w:bCs/>
+    <w:p>
+      <w:r>
+        <w:rPr>
+          <w:noProof/>
+        </w:rPr>
+        <w:lastRenderedPageBreak/>
+        <w:drawing>
+          <wp:inline distT="0" distB="0" distL="0" distR="0" wp14:anchorId="7DCCA007" wp14:editId="5F040FCA">
+            <wp:extent cx="5025543" cy="2643827"/>
+            <wp:effectExtent l="0" t="0" r="3810" b="4445"/>
+            <wp:docPr id="852421618" name="Image 5"/>
+            <wp:cNvGraphicFramePr>
+              <a:graphicFrameLocks xmlns:a="http://schemas.openxmlformats.org/drawingml/2006/main" noChangeAspect="1"/>
+            </wp:cNvGraphicFramePr>
+            <a:graphic xmlns:a="http://schemas.openxmlformats.org/drawingml/2006/main">
+              <a:graphicData uri="http://schemas.openxmlformats.org/drawingml/2006/picture">
+                <pic:pic xmlns:pic="http://schemas.openxmlformats.org/drawingml/2006/picture">
+                  <pic:nvPicPr>
+                    <pic:cNvPr id="0" name="Picture 5"/>
+                    <pic:cNvPicPr>
+                      <a:picLocks noChangeAspect="1" noChangeArrowheads="1"/>
+                    </pic:cNvPicPr>
+                  </pic:nvPicPr>
+                  <pic:blipFill>
+                    <a:blip r:embed="rId17" cstate="print">
+                      <a:extLst>
+                        <a:ext uri="{28A0092B-C50C-407E-A947-70E740481C1C}">
+                          <a14:useLocalDpi xmlns:a14="http://schemas.microsoft.com/office/drawing/2010/main" val="0"/>
+                        </a:ext>
+                      </a:extLst>
+                    </a:blip>
+                    <a:srcRect/>
+                    <a:stretch>
+                      <a:fillRect/>
+                    </a:stretch>
+                  </pic:blipFill>
+                  <pic:spPr bwMode="auto">
+                    <a:xfrm>
+                      <a:off x="0" y="0"/>
+                      <a:ext cx="5032168" cy="2647312"/>
+                    </a:xfrm>
+                    <a:prstGeom prst="rect">
+                      <a:avLst/>
+                    </a:prstGeom>
+                    <a:noFill/>
+                    <a:ln>
+                      <a:noFill/>
+                    </a:ln>
+                  </pic:spPr>
+                </pic:pic>
+              </a:graphicData>
+            </a:graphic>
+          </wp:inline>
+        </w:drawing>
+      </w:r>
+    </w:p>
+    <w:p>
+      <w:pPr>
+        <w:jc w:val="center"/>
+        <w:rPr>
+          <w:b/>
+          <w:bCs/>
+          <w:sz w:val="28"/>
+          <w:szCs w:val="28"/>
+          <w:u w:val="single"/>
+        </w:rPr>
+      </w:pPr>
+      <w:r>
+        <w:rPr>
+          <w:b/>
+          <w:bCs/>
+          <w:sz w:val="28"/>
+          <w:szCs w:val="28"/>
+          <w:u w:val="single"/>
         </w:rPr>
         <w:t>Programmation Web côté serveur I</w:t>
       </w:r>
@@ -346,68 +789,86 @@
         <w:pStyle w:val="Paragraphedeliste"/>
         <w:numPr>
           <w:ilvl w:val="0"/>
-          <w:numId w:val="4"/>
+          <w:numId w:val="11"/>
         </w:numPr>
-        <w:rPr>
-          <w:bCs/>
-        </w:rPr>
-      </w:pPr>
-      <w:r>
+        <w:ind w:left="426"/>
+        <w:rPr>
+          <w:b/>
+          <w:bCs/>
+          <w:i/>
+          <w:iCs/>
+        </w:rPr>
+      </w:pPr>
+      <w:r>
+        <w:rPr>
+          <w:b/>
+          <w:bCs/>
+          <w:i/>
+          <w:iCs/>
+        </w:rPr>
+        <w:t>Site de vente aux enchères</w:t>
+      </w:r>
+      <w:r>
+        <w:rPr>
+          <w:b/>
+          <w:bCs/>
+          <w:i/>
+          <w:iCs/>
+        </w:rPr>
+        <w:t xml:space="preserve"> (</w:t>
+      </w:r>
+      <w:r>
+        <w:rPr>
+          <w:b/>
+          <w:bCs/>
+          <w:i/>
+          <w:iCs/>
+        </w:rPr>
+        <w:t>PHP</w:t>
+      </w:r>
+      <w:r>
+        <w:rPr>
+          <w:b/>
+          <w:bCs/>
+          <w:i/>
+          <w:iCs/>
+        </w:rPr>
+        <w:t>)</w:t>
+      </w:r>
+    </w:p>
+    <w:p>
+      <w:pPr>
         <w:rPr>
           <w:rFonts w:ascii="Times New Roman" w:eastAsia="Times New Roman" w:hAnsi="Times New Roman" w:cs="Times New Roman"/>
-          <w:bCs/>
-        </w:rPr>
-        <w:t>Site de vente aux enchères</w:t>
-      </w:r>
+        </w:rPr>
+      </w:pPr>
       <w:r>
         <w:rPr>
           <w:rFonts w:ascii="Times New Roman" w:eastAsia="Times New Roman" w:hAnsi="Times New Roman" w:cs="Times New Roman"/>
-          <w:bCs/>
-        </w:rPr>
-        <w:t xml:space="preserve"> (</w:t>
-      </w:r>
-      <w:r>
+        </w:rPr>
+        <w:t>Le sujet retenu est la réalisation d’un site de ventes aux enchères de style eBay. Toute personne inscrite sur le site peut participer aux enchères. Les utilisateurs du site devront donc d'abord s'inscrire avant de pouvoir vendre ou acheter des objets.</w:t>
+      </w:r>
+    </w:p>
+    <w:p>
+      <w:pPr>
         <w:rPr>
           <w:rFonts w:ascii="Times New Roman" w:eastAsia="Times New Roman" w:hAnsi="Times New Roman" w:cs="Times New Roman"/>
-          <w:bCs/>
-        </w:rPr>
-        <w:t>PHP</w:t>
-      </w:r>
-      <w:r>
-        <w:rPr>
-          <w:rFonts w:ascii="Times New Roman" w:eastAsia="Times New Roman" w:hAnsi="Times New Roman" w:cs="Times New Roman"/>
-          <w:bCs/>
-        </w:rPr>
-        <w:t>)</w:t>
-      </w:r>
-    </w:p>
-    <w:p>
-      <w:pPr>
-        <w:rPr>
-          <w:rFonts w:ascii="Times New Roman" w:eastAsia="Times New Roman" w:hAnsi="Times New Roman" w:cs="Times New Roman"/>
-        </w:rPr>
-      </w:pPr>
-      <w:r>
-        <w:rPr>
-          <w:rFonts w:ascii="Times New Roman" w:eastAsia="Times New Roman" w:hAnsi="Times New Roman" w:cs="Times New Roman"/>
-        </w:rPr>
-        <w:t>Le sujet retenu est la réalisation d’un site de ventes aux enchères de style eBay. Toute personne inscrite sur le site peut participer aux enchères. Les utilisateurs du site devront donc d'abord s'inscrire avant de pouvoir vendre ou acheter des objets.</w:t>
-      </w:r>
-    </w:p>
-    <w:p>
-      <w:pPr>
-        <w:rPr>
-          <w:rFonts w:ascii="Times New Roman" w:eastAsia="Times New Roman" w:hAnsi="Times New Roman" w:cs="Times New Roman"/>
-        </w:rPr>
-      </w:pPr>
-    </w:p>
-    <w:p>
-      <w:r>
-        <w:t xml:space="preserve">Le lien de GitHub (code): </w:t>
-      </w:r>
-    </w:p>
-    <w:p>
-      <w:hyperlink r:id="rId11" w:history="1">
+        </w:rPr>
+      </w:pPr>
+    </w:p>
+    <w:p>
+      <w:r>
+        <w:rPr>
+          <w:color w:val="FF0000"/>
+        </w:rPr>
+        <w:t>Le lien de GitHub (code)</w:t>
+      </w:r>
+      <w:r>
+        <w:t xml:space="preserve">: </w:t>
+      </w:r>
+    </w:p>
+    <w:p>
+      <w:hyperlink r:id="rId18" w:history="1">
         <w:r>
           <w:rPr>
             <w:rStyle w:val="Lienhypertexte"/>
@@ -416,7 +877,6 @@
         </w:r>
       </w:hyperlink>
     </w:p>
-    <w:p/>
     <w:p>
       <w:r>
         <w:t xml:space="preserve">Image : </w:t>
@@ -434,17 +894,81 @@
           <w:bCs/>
         </w:rPr>
       </w:pPr>
-    </w:p>
-    <w:p>
-      <w:pPr>
-        <w:rPr>
-          <w:b/>
-        </w:rPr>
-      </w:pPr>
-      <w:r>
-        <w:rPr>
-          <w:b/>
-        </w:rPr>
+      <w:r>
+        <w:rPr>
+          <w:bCs/>
+          <w:noProof/>
+        </w:rPr>
+        <w:drawing>
+          <wp:inline distT="0" distB="0" distL="0" distR="0" wp14:anchorId="335BA62F" wp14:editId="1605290A">
+            <wp:extent cx="5208423" cy="2750096"/>
+            <wp:effectExtent l="0" t="0" r="0" b="0"/>
+            <wp:docPr id="897345843" name="Image 6"/>
+            <wp:cNvGraphicFramePr>
+              <a:graphicFrameLocks xmlns:a="http://schemas.openxmlformats.org/drawingml/2006/main" noChangeAspect="1"/>
+            </wp:cNvGraphicFramePr>
+            <a:graphic xmlns:a="http://schemas.openxmlformats.org/drawingml/2006/main">
+              <a:graphicData uri="http://schemas.openxmlformats.org/drawingml/2006/picture">
+                <pic:pic xmlns:pic="http://schemas.openxmlformats.org/drawingml/2006/picture">
+                  <pic:nvPicPr>
+                    <pic:cNvPr id="0" name="Picture 6"/>
+                    <pic:cNvPicPr>
+                      <a:picLocks noChangeAspect="1" noChangeArrowheads="1"/>
+                    </pic:cNvPicPr>
+                  </pic:nvPicPr>
+                  <pic:blipFill>
+                    <a:blip r:embed="rId19" cstate="print">
+                      <a:extLst>
+                        <a:ext uri="{28A0092B-C50C-407E-A947-70E740481C1C}">
+                          <a14:useLocalDpi xmlns:a14="http://schemas.microsoft.com/office/drawing/2010/main" val="0"/>
+                        </a:ext>
+                      </a:extLst>
+                    </a:blip>
+                    <a:srcRect/>
+                    <a:stretch>
+                      <a:fillRect/>
+                    </a:stretch>
+                  </pic:blipFill>
+                  <pic:spPr bwMode="auto">
+                    <a:xfrm>
+                      <a:off x="0" y="0"/>
+                      <a:ext cx="5215225" cy="2753688"/>
+                    </a:xfrm>
+                    <a:prstGeom prst="rect">
+                      <a:avLst/>
+                    </a:prstGeom>
+                    <a:noFill/>
+                    <a:ln>
+                      <a:noFill/>
+                    </a:ln>
+                  </pic:spPr>
+                </pic:pic>
+              </a:graphicData>
+            </a:graphic>
+          </wp:inline>
+        </w:drawing>
+      </w:r>
+    </w:p>
+    <w:p>
+      <w:pPr>
+        <w:jc w:val="center"/>
+        <w:rPr>
+          <w:b/>
+          <w:bCs/>
+          <w:sz w:val="28"/>
+          <w:szCs w:val="28"/>
+          <w:u w:val="single"/>
+        </w:rPr>
+      </w:pPr>
+      <w:r>
+        <w:rPr>
+          <w:b/>
+          <w:bCs/>
+          <w:sz w:val="28"/>
+          <w:szCs w:val="28"/>
+          <w:u w:val="single"/>
+        </w:rPr>
+        <w:lastRenderedPageBreak/>
         <w:t>Programmation Web côté client II</w:t>
       </w:r>
     </w:p>
@@ -453,10 +977,23 @@
         <w:pStyle w:val="Paragraphedeliste"/>
         <w:numPr>
           <w:ilvl w:val="0"/>
-          <w:numId w:val="5"/>
+          <w:numId w:val="12"/>
         </w:numPr>
-      </w:pPr>
-      <w:r>
+        <w:ind w:left="426"/>
+        <w:rPr>
+          <w:b/>
+          <w:bCs/>
+          <w:i/>
+          <w:iCs/>
+        </w:rPr>
+      </w:pPr>
+      <w:r>
+        <w:rPr>
+          <w:b/>
+          <w:bCs/>
+          <w:i/>
+          <w:iCs/>
+        </w:rPr>
         <w:t>Site web - Boutique en ligne</w:t>
       </w:r>
     </w:p>
@@ -465,16 +1002,30 @@
         <w:t xml:space="preserve">Vous devez créer une page de boutique en ligne </w:t>
       </w:r>
       <w:r>
-        <w:t>(React)</w:t>
-      </w:r>
-    </w:p>
-    <w:p>
-      <w:r>
-        <w:t xml:space="preserve">Le lien de GitHub (code): </w:t>
-      </w:r>
-    </w:p>
-    <w:p>
-      <w:hyperlink r:id="rId12" w:history="1">
+        <w:t>(</w:t>
+      </w:r>
+      <w:proofErr w:type="spellStart"/>
+      <w:r>
+        <w:t>React</w:t>
+      </w:r>
+      <w:proofErr w:type="spellEnd"/>
+      <w:r>
+        <w:t>)</w:t>
+      </w:r>
+    </w:p>
+    <w:p>
+      <w:r>
+        <w:rPr>
+          <w:color w:val="FF0000"/>
+        </w:rPr>
+        <w:t>Le lien de GitHub (code)</w:t>
+      </w:r>
+      <w:r>
+        <w:t xml:space="preserve">: </w:t>
+      </w:r>
+    </w:p>
+    <w:p>
+      <w:hyperlink r:id="rId20" w:history="1">
         <w:r>
           <w:rPr>
             <w:rStyle w:val="Lienhypertexte"/>
@@ -484,13 +1035,6 @@
       </w:hyperlink>
     </w:p>
     <w:p>
-      <w:pPr>
-        <w:rPr>
-          <w:bCs/>
-        </w:rPr>
-      </w:pPr>
-    </w:p>
-    <w:p>
       <w:r>
         <w:t xml:space="preserve">Image : </w:t>
       </w:r>
@@ -504,19 +1048,80 @@
         <w:t>png</w:t>
       </w:r>
     </w:p>
+    <w:p>
+      <w:r>
+        <w:rPr>
+          <w:noProof/>
+        </w:rPr>
+        <w:drawing>
+          <wp:inline distT="0" distB="0" distL="0" distR="0" wp14:anchorId="3939C369" wp14:editId="16A012FD">
+            <wp:extent cx="5478780" cy="3262630"/>
+            <wp:effectExtent l="0" t="0" r="7620" b="0"/>
+            <wp:docPr id="2017994488" name="Image 7"/>
+            <wp:cNvGraphicFramePr>
+              <a:graphicFrameLocks xmlns:a="http://schemas.openxmlformats.org/drawingml/2006/main" noChangeAspect="1"/>
+            </wp:cNvGraphicFramePr>
+            <a:graphic xmlns:a="http://schemas.openxmlformats.org/drawingml/2006/main">
+              <a:graphicData uri="http://schemas.openxmlformats.org/drawingml/2006/picture">
+                <pic:pic xmlns:pic="http://schemas.openxmlformats.org/drawingml/2006/picture">
+                  <pic:nvPicPr>
+                    <pic:cNvPr id="0" name="Picture 7"/>
+                    <pic:cNvPicPr>
+                      <a:picLocks noChangeAspect="1" noChangeArrowheads="1"/>
+                    </pic:cNvPicPr>
+                  </pic:nvPicPr>
+                  <pic:blipFill>
+                    <a:blip r:embed="rId21" cstate="print">
+                      <a:extLst>
+                        <a:ext uri="{28A0092B-C50C-407E-A947-70E740481C1C}">
+                          <a14:useLocalDpi xmlns:a14="http://schemas.microsoft.com/office/drawing/2010/main" val="0"/>
+                        </a:ext>
+                      </a:extLst>
+                    </a:blip>
+                    <a:srcRect/>
+                    <a:stretch>
+                      <a:fillRect/>
+                    </a:stretch>
+                  </pic:blipFill>
+                  <pic:spPr bwMode="auto">
+                    <a:xfrm>
+                      <a:off x="0" y="0"/>
+                      <a:ext cx="5478780" cy="3262630"/>
+                    </a:xfrm>
+                    <a:prstGeom prst="rect">
+                      <a:avLst/>
+                    </a:prstGeom>
+                    <a:noFill/>
+                    <a:ln>
+                      <a:noFill/>
+                    </a:ln>
+                  </pic:spPr>
+                </pic:pic>
+              </a:graphicData>
+            </a:graphic>
+          </wp:inline>
+        </w:drawing>
+      </w:r>
+    </w:p>
     <w:p/>
-    <w:p/>
-    <w:p>
-      <w:pPr>
-        <w:rPr>
-          <w:b/>
-          <w:bCs/>
-        </w:rPr>
-      </w:pPr>
-      <w:r>
-        <w:rPr>
-          <w:b/>
-          <w:bCs/>
+    <w:p>
+      <w:pPr>
+        <w:jc w:val="center"/>
+        <w:rPr>
+          <w:b/>
+          <w:bCs/>
+          <w:sz w:val="28"/>
+          <w:szCs w:val="28"/>
+          <w:u w:val="single"/>
+        </w:rPr>
+      </w:pPr>
+      <w:r>
+        <w:rPr>
+          <w:b/>
+          <w:bCs/>
+          <w:sz w:val="28"/>
+          <w:szCs w:val="28"/>
+          <w:u w:val="single"/>
         </w:rPr>
         <w:t>Base de données</w:t>
       </w:r>
@@ -528,18 +1133,25 @@
           <w:ilvl w:val="0"/>
           <w:numId w:val="6"/>
         </w:numPr>
-        <w:rPr>
-          <w:bCs/>
-        </w:rPr>
-      </w:pPr>
-      <w:r>
+        <w:ind w:left="426"/>
+        <w:rPr>
+          <w:b/>
+          <w:bCs/>
+          <w:i/>
+          <w:iCs/>
+        </w:rPr>
+      </w:pPr>
+      <w:r>
+        <w:rPr>
+          <w:b/>
+          <w:bCs/>
+          <w:i/>
+          <w:iCs/>
+        </w:rPr>
         <w:t>Système de gestion de base de données de films avec PHP et MySQL</w:t>
       </w:r>
     </w:p>
     <w:p>
-      <w:pPr>
-        <w:ind w:left="360"/>
-      </w:pPr>
       <w:r>
         <w:t>Créer un système simple de gestion de base de données de films en utilisant PHP et MySQL. Ce système doit permettre aux utilisateurs de voir, rechercher, mettre à jour et supprimer des enregistrements de films tout en gérant l'authentification des utilisateurs et le contrôle d'accès.</w:t>
       </w:r>
@@ -547,17 +1159,21 @@
     <w:p>
       <w:pPr>
         <w:rPr>
-          <w:bCs/>
-        </w:rPr>
-      </w:pPr>
-    </w:p>
-    <w:p>
-      <w:r>
-        <w:t xml:space="preserve">Le lien de GitHub (code): </w:t>
-      </w:r>
-    </w:p>
-    <w:p>
-      <w:hyperlink r:id="rId13" w:history="1">
+          <w:color w:val="FF0000"/>
+        </w:rPr>
+      </w:pPr>
+      <w:r>
+        <w:rPr>
+          <w:color w:val="FF0000"/>
+        </w:rPr>
+        <w:t>Le lien de GitHub (code)</w:t>
+      </w:r>
+      <w:r>
+        <w:t xml:space="preserve">: </w:t>
+      </w:r>
+    </w:p>
+    <w:p>
+      <w:hyperlink r:id="rId22" w:history="1">
         <w:r>
           <w:rPr>
             <w:rStyle w:val="Lienhypertexte"/>
@@ -599,22 +1215,93 @@
     <w:p>
       <w:pPr>
         <w:rPr>
-          <w:b/>
-        </w:rPr>
-      </w:pPr>
-      <w:r>
-        <w:rPr>
-          <w:b/>
+          <w:bCs/>
+        </w:rPr>
+      </w:pPr>
+      <w:r>
+        <w:rPr>
+          <w:bCs/>
+          <w:noProof/>
+        </w:rPr>
+        <w:lastRenderedPageBreak/>
+        <w:drawing>
+          <wp:inline distT="0" distB="0" distL="0" distR="0" wp14:anchorId="052661E9" wp14:editId="7D78043D">
+            <wp:extent cx="4712330" cy="2787091"/>
+            <wp:effectExtent l="0" t="0" r="0" b="0"/>
+            <wp:docPr id="304130854" name="Image 8"/>
+            <wp:cNvGraphicFramePr>
+              <a:graphicFrameLocks xmlns:a="http://schemas.openxmlformats.org/drawingml/2006/main" noChangeAspect="1"/>
+            </wp:cNvGraphicFramePr>
+            <a:graphic xmlns:a="http://schemas.openxmlformats.org/drawingml/2006/main">
+              <a:graphicData uri="http://schemas.openxmlformats.org/drawingml/2006/picture">
+                <pic:pic xmlns:pic="http://schemas.openxmlformats.org/drawingml/2006/picture">
+                  <pic:nvPicPr>
+                    <pic:cNvPr id="0" name="Picture 8"/>
+                    <pic:cNvPicPr>
+                      <a:picLocks noChangeAspect="1" noChangeArrowheads="1"/>
+                    </pic:cNvPicPr>
+                  </pic:nvPicPr>
+                  <pic:blipFill>
+                    <a:blip r:embed="rId23" cstate="print">
+                      <a:extLst>
+                        <a:ext uri="{28A0092B-C50C-407E-A947-70E740481C1C}">
+                          <a14:useLocalDpi xmlns:a14="http://schemas.microsoft.com/office/drawing/2010/main" val="0"/>
+                        </a:ext>
+                      </a:extLst>
+                    </a:blip>
+                    <a:srcRect/>
+                    <a:stretch>
+                      <a:fillRect/>
+                    </a:stretch>
+                  </pic:blipFill>
+                  <pic:spPr bwMode="auto">
+                    <a:xfrm>
+                      <a:off x="0" y="0"/>
+                      <a:ext cx="4722736" cy="2793246"/>
+                    </a:xfrm>
+                    <a:prstGeom prst="rect">
+                      <a:avLst/>
+                    </a:prstGeom>
+                    <a:noFill/>
+                    <a:ln>
+                      <a:noFill/>
+                    </a:ln>
+                  </pic:spPr>
+                </pic:pic>
+              </a:graphicData>
+            </a:graphic>
+          </wp:inline>
+        </w:drawing>
+      </w:r>
+    </w:p>
+    <w:p>
+      <w:pPr>
+        <w:rPr>
+          <w:bCs/>
+        </w:rPr>
+      </w:pPr>
+    </w:p>
+    <w:p>
+      <w:pPr>
+        <w:jc w:val="center"/>
+        <w:rPr>
+          <w:b/>
+          <w:bCs/>
+          <w:sz w:val="28"/>
+          <w:szCs w:val="28"/>
+          <w:u w:val="single"/>
+        </w:rPr>
+      </w:pPr>
+      <w:r>
+        <w:rPr>
+          <w:b/>
+          <w:bCs/>
+          <w:sz w:val="28"/>
+          <w:szCs w:val="28"/>
+          <w:u w:val="single"/>
         </w:rPr>
         <w:t>Programmation Web côté client I</w:t>
       </w:r>
-    </w:p>
-    <w:p>
-      <w:pPr>
-        <w:rPr>
-          <w:bCs/>
-        </w:rPr>
-      </w:pPr>
     </w:p>
     <w:p>
       <w:pPr>
@@ -623,38 +1310,66 @@
           <w:ilvl w:val="0"/>
           <w:numId w:val="7"/>
         </w:numPr>
-        <w:rPr>
-          <w:bCs/>
-        </w:rPr>
-      </w:pPr>
-      <w:r>
-        <w:t>Sportify (JavaScript)</w:t>
-      </w:r>
-    </w:p>
-    <w:p>
-      <w:pPr>
-        <w:rPr>
-          <w:bCs/>
-        </w:rPr>
-      </w:pPr>
-      <w:r>
-        <w:t>Connaissant vos nouvelles habiletés en développement logiciel, une personne de votre entourage vous approche pour vous parler d’une idée de Startup récemment obtenue. Sportify, comme iel l’appelle, est une plateforme ayant pour l’objectif la création de listes de lecture de musique lors d’entrainements ou d’efforts physique.</w:t>
-      </w:r>
-    </w:p>
-    <w:p>
-      <w:pPr>
-        <w:rPr>
-          <w:bCs/>
-        </w:rPr>
-      </w:pPr>
-    </w:p>
-    <w:p>
-      <w:r>
-        <w:t xml:space="preserve">Le lien de GitHub (code): </w:t>
-      </w:r>
-    </w:p>
-    <w:p>
-      <w:hyperlink r:id="rId14" w:history="1">
+        <w:ind w:left="426"/>
+        <w:rPr>
+          <w:b/>
+          <w:bCs/>
+          <w:i/>
+          <w:iCs/>
+        </w:rPr>
+      </w:pPr>
+      <w:proofErr w:type="spellStart"/>
+      <w:r>
+        <w:rPr>
+          <w:b/>
+          <w:bCs/>
+          <w:i/>
+          <w:iCs/>
+        </w:rPr>
+        <w:t>Sportify</w:t>
+      </w:r>
+      <w:proofErr w:type="spellEnd"/>
+      <w:r>
+        <w:rPr>
+          <w:b/>
+          <w:bCs/>
+          <w:i/>
+          <w:iCs/>
+        </w:rPr>
+        <w:t xml:space="preserve"> (JavaScript)</w:t>
+      </w:r>
+    </w:p>
+    <w:p>
+      <w:pPr>
+        <w:rPr>
+          <w:bCs/>
+        </w:rPr>
+      </w:pPr>
+      <w:r>
+        <w:t xml:space="preserve">Connaissant vos nouvelles habiletés en développement logiciel, une personne de votre entourage vous approche pour vous parler d’une idée de Startup récemment obtenue. </w:t>
+      </w:r>
+      <w:proofErr w:type="spellStart"/>
+      <w:r>
+        <w:t>Sportify</w:t>
+      </w:r>
+      <w:proofErr w:type="spellEnd"/>
+      <w:r>
+        <w:t>, comme iel l’appelle, est une plateforme ayant pour l’objectif la création de listes de lecture de musique lors d’entrainements ou d’efforts physique.</w:t>
+      </w:r>
+    </w:p>
+    <w:p>
+      <w:r>
+        <w:rPr>
+          <w:color w:val="FF0000"/>
+        </w:rPr>
+        <w:t>Le lien de GitHub (code)</w:t>
+      </w:r>
+      <w:r>
+        <w:t xml:space="preserve">: </w:t>
+      </w:r>
+    </w:p>
+    <w:p>
+      <w:hyperlink r:id="rId24" w:history="1">
         <w:r>
           <w:rPr>
             <w:rStyle w:val="Lienhypertexte"/>
@@ -669,13 +1384,6 @@
           <w:bCs/>
         </w:rPr>
       </w:pPr>
-    </w:p>
-    <w:p>
-      <w:pPr>
-        <w:rPr>
-          <w:bCs/>
-        </w:rPr>
-      </w:pPr>
       <w:r>
         <w:t xml:space="preserve">Image : </w:t>
       </w:r>
@@ -692,13 +1400,60 @@
           <w:bCs/>
         </w:rPr>
       </w:pPr>
-    </w:p>
-    <w:p>
-      <w:pPr>
-        <w:rPr>
-          <w:bCs/>
-        </w:rPr>
-      </w:pPr>
+      <w:r>
+        <w:rPr>
+          <w:bCs/>
+          <w:noProof/>
+        </w:rPr>
+        <w:drawing>
+          <wp:inline distT="0" distB="0" distL="0" distR="0" wp14:anchorId="7673D2BB" wp14:editId="6D5553AD">
+            <wp:extent cx="5034348" cy="2611527"/>
+            <wp:effectExtent l="0" t="0" r="0" b="0"/>
+            <wp:docPr id="1048758796" name="Image 10"/>
+            <wp:cNvGraphicFramePr>
+              <a:graphicFrameLocks xmlns:a="http://schemas.openxmlformats.org/drawingml/2006/main" noChangeAspect="1"/>
+            </wp:cNvGraphicFramePr>
+            <a:graphic xmlns:a="http://schemas.openxmlformats.org/drawingml/2006/main">
+              <a:graphicData uri="http://schemas.openxmlformats.org/drawingml/2006/picture">
+                <pic:pic xmlns:pic="http://schemas.openxmlformats.org/drawingml/2006/picture">
+                  <pic:nvPicPr>
+                    <pic:cNvPr id="0" name="Picture 10"/>
+                    <pic:cNvPicPr>
+                      <a:picLocks noChangeAspect="1" noChangeArrowheads="1"/>
+                    </pic:cNvPicPr>
+                  </pic:nvPicPr>
+                  <pic:blipFill>
+                    <a:blip r:embed="rId25" cstate="print">
+                      <a:extLst>
+                        <a:ext uri="{28A0092B-C50C-407E-A947-70E740481C1C}">
+                          <a14:useLocalDpi xmlns:a14="http://schemas.microsoft.com/office/drawing/2010/main" val="0"/>
+                        </a:ext>
+                      </a:extLst>
+                    </a:blip>
+                    <a:srcRect/>
+                    <a:stretch>
+                      <a:fillRect/>
+                    </a:stretch>
+                  </pic:blipFill>
+                  <pic:spPr bwMode="auto">
+                    <a:xfrm>
+                      <a:off x="0" y="0"/>
+                      <a:ext cx="5056852" cy="2623201"/>
+                    </a:xfrm>
+                    <a:prstGeom prst="rect">
+                      <a:avLst/>
+                    </a:prstGeom>
+                    <a:noFill/>
+                    <a:ln>
+                      <a:noFill/>
+                    </a:ln>
+                  </pic:spPr>
+                </pic:pic>
+              </a:graphicData>
+            </a:graphic>
+          </wp:inline>
+        </w:drawing>
+      </w:r>
     </w:p>
     <w:p>
       <w:pPr>
@@ -707,21 +1462,49 @@
           <w:ilvl w:val="0"/>
           <w:numId w:val="7"/>
         </w:numPr>
-        <w:rPr>
-          <w:bCs/>
-        </w:rPr>
-      </w:pPr>
-      <w:r>
+        <w:ind w:left="426"/>
+        <w:rPr>
+          <w:b/>
+          <w:bCs/>
+          <w:i/>
+          <w:iCs/>
+        </w:rPr>
+      </w:pPr>
+      <w:r>
+        <w:rPr>
+          <w:b/>
+          <w:bCs/>
+          <w:i/>
+          <w:iCs/>
+        </w:rPr>
         <w:lastRenderedPageBreak/>
         <w:t>Van Gore</w:t>
       </w:r>
       <w:r>
+        <w:rPr>
+          <w:b/>
+          <w:bCs/>
+          <w:i/>
+          <w:iCs/>
+        </w:rPr>
         <w:t xml:space="preserve"> (</w:t>
       </w:r>
       <w:r>
+        <w:rPr>
+          <w:b/>
+          <w:bCs/>
+          <w:i/>
+          <w:iCs/>
+        </w:rPr>
         <w:t>HTML et CSS</w:t>
       </w:r>
       <w:r>
+        <w:rPr>
+          <w:b/>
+          <w:bCs/>
+          <w:i/>
+          <w:iCs/>
+        </w:rPr>
         <w:t>)</w:t>
       </w:r>
     </w:p>
@@ -731,19 +1514,18 @@
       </w:r>
     </w:p>
     <w:p>
-      <w:pPr>
-        <w:rPr>
-          <w:bCs/>
-        </w:rPr>
-      </w:pPr>
-    </w:p>
-    <w:p>
-      <w:r>
-        <w:t xml:space="preserve">Le lien de GitHub (code): </w:t>
-      </w:r>
-    </w:p>
-    <w:p>
-      <w:hyperlink r:id="rId15" w:history="1">
+      <w:r>
+        <w:rPr>
+          <w:color w:val="FF0000"/>
+        </w:rPr>
+        <w:t>Le lien de GitHub (code)</w:t>
+      </w:r>
+      <w:r>
+        <w:t xml:space="preserve">: </w:t>
+      </w:r>
+    </w:p>
+    <w:p>
+      <w:hyperlink r:id="rId26" w:history="1">
         <w:r>
           <w:rPr>
             <w:rStyle w:val="Lienhypertexte"/>
@@ -758,13 +1540,6 @@
           <w:bCs/>
         </w:rPr>
       </w:pPr>
-    </w:p>
-    <w:p>
-      <w:pPr>
-        <w:rPr>
-          <w:bCs/>
-        </w:rPr>
-      </w:pPr>
       <w:r>
         <w:t xml:space="preserve">Image : </w:t>
       </w:r>
@@ -781,23 +1556,86 @@
           <w:bCs/>
         </w:rPr>
       </w:pPr>
-    </w:p>
-    <w:p>
-      <w:pPr>
-        <w:rPr>
-          <w:bCs/>
-        </w:rPr>
-      </w:pPr>
-    </w:p>
-    <w:p>
-      <w:pPr>
-        <w:rPr>
-          <w:b/>
-        </w:rPr>
-      </w:pPr>
-      <w:r>
-        <w:rPr>
-          <w:b/>
+      <w:r>
+        <w:rPr>
+          <w:bCs/>
+          <w:noProof/>
+        </w:rPr>
+        <w:drawing>
+          <wp:inline distT="0" distB="0" distL="0" distR="0" wp14:anchorId="7355311D" wp14:editId="18CC368C">
+            <wp:extent cx="5478780" cy="2948305"/>
+            <wp:effectExtent l="0" t="0" r="7620" b="4445"/>
+            <wp:docPr id="273285493" name="Image 11"/>
+            <wp:cNvGraphicFramePr>
+              <a:graphicFrameLocks xmlns:a="http://schemas.openxmlformats.org/drawingml/2006/main" noChangeAspect="1"/>
+            </wp:cNvGraphicFramePr>
+            <a:graphic xmlns:a="http://schemas.openxmlformats.org/drawingml/2006/main">
+              <a:graphicData uri="http://schemas.openxmlformats.org/drawingml/2006/picture">
+                <pic:pic xmlns:pic="http://schemas.openxmlformats.org/drawingml/2006/picture">
+                  <pic:nvPicPr>
+                    <pic:cNvPr id="0" name="Picture 11"/>
+                    <pic:cNvPicPr>
+                      <a:picLocks noChangeAspect="1" noChangeArrowheads="1"/>
+                    </pic:cNvPicPr>
+                  </pic:nvPicPr>
+                  <pic:blipFill>
+                    <a:blip r:embed="rId27" cstate="print">
+                      <a:extLst>
+                        <a:ext uri="{28A0092B-C50C-407E-A947-70E740481C1C}">
+                          <a14:useLocalDpi xmlns:a14="http://schemas.microsoft.com/office/drawing/2010/main" val="0"/>
+                        </a:ext>
+                      </a:extLst>
+                    </a:blip>
+                    <a:srcRect/>
+                    <a:stretch>
+                      <a:fillRect/>
+                    </a:stretch>
+                  </pic:blipFill>
+                  <pic:spPr bwMode="auto">
+                    <a:xfrm>
+                      <a:off x="0" y="0"/>
+                      <a:ext cx="5478780" cy="2948305"/>
+                    </a:xfrm>
+                    <a:prstGeom prst="rect">
+                      <a:avLst/>
+                    </a:prstGeom>
+                    <a:noFill/>
+                    <a:ln>
+                      <a:noFill/>
+                    </a:ln>
+                  </pic:spPr>
+                </pic:pic>
+              </a:graphicData>
+            </a:graphic>
+          </wp:inline>
+        </w:drawing>
+      </w:r>
+    </w:p>
+    <w:p>
+      <w:pPr>
+        <w:rPr>
+          <w:bCs/>
+        </w:rPr>
+      </w:pPr>
+    </w:p>
+    <w:p>
+      <w:pPr>
+        <w:jc w:val="center"/>
+        <w:rPr>
+          <w:b/>
+          <w:bCs/>
+          <w:sz w:val="28"/>
+          <w:szCs w:val="28"/>
+          <w:u w:val="single"/>
+        </w:rPr>
+      </w:pPr>
+      <w:r>
+        <w:rPr>
+          <w:b/>
+          <w:bCs/>
+          <w:sz w:val="28"/>
+          <w:szCs w:val="28"/>
+          <w:u w:val="single"/>
         </w:rPr>
         <w:t>Éléments d’infographie pour sites Web</w:t>
       </w:r>
@@ -816,62 +1654,42 @@
           <w:ilvl w:val="0"/>
           <w:numId w:val="9"/>
         </w:numPr>
-        <w:rPr>
-          <w:bCs/>
-        </w:rPr>
-      </w:pPr>
-      <w:r>
-        <w:rPr>
-          <w:bCs/>
-        </w:rPr>
-        <w:t>Maquette</w:t>
-      </w:r>
-      <w:r>
-        <w:rPr>
-          <w:bCs/>
-        </w:rPr>
-        <w:t xml:space="preserve"> </w:t>
-      </w:r>
-      <w:r>
-        <w:rPr>
-          <w:bCs/>
-        </w:rPr>
-        <w:t>du</w:t>
-      </w:r>
-      <w:r>
-        <w:rPr>
-          <w:bCs/>
-        </w:rPr>
-        <w:t xml:space="preserve"> </w:t>
-      </w:r>
-      <w:r>
-        <w:rPr>
-          <w:bCs/>
-        </w:rPr>
-        <w:t>site</w:t>
-      </w:r>
-      <w:r>
-        <w:rPr>
-          <w:bCs/>
-        </w:rPr>
-        <w:t xml:space="preserve"> </w:t>
-      </w:r>
-      <w:r>
-        <w:rPr>
-          <w:bCs/>
-        </w:rPr>
-        <w:t>HabitationPlus</w:t>
-      </w:r>
-      <w:r>
-        <w:rPr>
-          <w:bCs/>
-        </w:rPr>
-        <w:t xml:space="preserve"> (AdobeXD et Photoshop)</w:t>
-      </w:r>
-    </w:p>
-    <w:p>
-      <w:pPr>
-        <w:ind w:left="360"/>
+        <w:ind w:left="426"/>
+        <w:rPr>
+          <w:b/>
+          <w:i/>
+          <w:iCs/>
+        </w:rPr>
+      </w:pPr>
+      <w:r>
+        <w:rPr>
+          <w:b/>
+          <w:i/>
+          <w:iCs/>
+        </w:rPr>
+        <w:t>Maquette du site HabitationPlus (</w:t>
+      </w:r>
+      <w:proofErr w:type="spellStart"/>
+      <w:r>
+        <w:rPr>
+          <w:b/>
+          <w:i/>
+          <w:iCs/>
+        </w:rPr>
+        <w:t>AdobeXD</w:t>
+      </w:r>
+      <w:proofErr w:type="spellEnd"/>
+      <w:r>
+        <w:rPr>
+          <w:b/>
+          <w:i/>
+          <w:iCs/>
+        </w:rPr>
+        <w:t xml:space="preserve"> et Photoshop)</w:t>
+      </w:r>
+    </w:p>
+    <w:p>
+      <w:pPr>
         <w:rPr>
           <w:bCs/>
         </w:rPr>
@@ -884,19 +1702,18 @@
       </w:r>
     </w:p>
     <w:p>
-      <w:pPr>
-        <w:rPr>
-          <w:bCs/>
-        </w:rPr>
-      </w:pPr>
-    </w:p>
-    <w:p>
-      <w:r>
-        <w:t xml:space="preserve">Le lien de GitHub (code): </w:t>
-      </w:r>
-    </w:p>
-    <w:p>
-      <w:hyperlink r:id="rId16" w:history="1">
+      <w:r>
+        <w:rPr>
+          <w:color w:val="FF0000"/>
+        </w:rPr>
+        <w:t>Le lien de GitHub (code)</w:t>
+      </w:r>
+      <w:r>
+        <w:t xml:space="preserve">: </w:t>
+      </w:r>
+    </w:p>
+    <w:p>
+      <w:hyperlink r:id="rId28" w:history="1">
         <w:r>
           <w:rPr>
             <w:rStyle w:val="Lienhypertexte"/>
@@ -911,13 +1728,6 @@
           <w:bCs/>
         </w:rPr>
       </w:pPr>
-    </w:p>
-    <w:p>
-      <w:pPr>
-        <w:rPr>
-          <w:bCs/>
-        </w:rPr>
-      </w:pPr>
       <w:r>
         <w:t xml:space="preserve">Image : </w:t>
       </w:r>
@@ -932,6 +1742,68 @@
           <w:bCs/>
         </w:rPr>
         <w:t>.png</w:t>
+      </w:r>
+    </w:p>
+    <w:p>
+      <w:pPr>
+        <w:rPr>
+          <w:bCs/>
+        </w:rPr>
+      </w:pPr>
+      <w:r>
+        <w:rPr>
+          <w:bCs/>
+          <w:noProof/>
+        </w:rPr>
+        <w:lastRenderedPageBreak/>
+        <w:drawing>
+          <wp:inline distT="0" distB="0" distL="0" distR="0" wp14:anchorId="32A4ED3F" wp14:editId="5048ED80">
+            <wp:extent cx="5588813" cy="2969948"/>
+            <wp:effectExtent l="0" t="0" r="0" b="1905"/>
+            <wp:docPr id="819045002" name="Image 12"/>
+            <wp:cNvGraphicFramePr>
+              <a:graphicFrameLocks xmlns:a="http://schemas.openxmlformats.org/drawingml/2006/main" noChangeAspect="1"/>
+            </wp:cNvGraphicFramePr>
+            <a:graphic xmlns:a="http://schemas.openxmlformats.org/drawingml/2006/main">
+              <a:graphicData uri="http://schemas.openxmlformats.org/drawingml/2006/picture">
+                <pic:pic xmlns:pic="http://schemas.openxmlformats.org/drawingml/2006/picture">
+                  <pic:nvPicPr>
+                    <pic:cNvPr id="0" name="Picture 12"/>
+                    <pic:cNvPicPr>
+                      <a:picLocks noChangeAspect="1" noChangeArrowheads="1"/>
+                    </pic:cNvPicPr>
+                  </pic:nvPicPr>
+                  <pic:blipFill>
+                    <a:blip r:embed="rId29" cstate="print">
+                      <a:extLst>
+                        <a:ext uri="{28A0092B-C50C-407E-A947-70E740481C1C}">
+                          <a14:useLocalDpi xmlns:a14="http://schemas.microsoft.com/office/drawing/2010/main" val="0"/>
+                        </a:ext>
+                      </a:extLst>
+                    </a:blip>
+                    <a:srcRect/>
+                    <a:stretch>
+                      <a:fillRect/>
+                    </a:stretch>
+                  </pic:blipFill>
+                  <pic:spPr bwMode="auto">
+                    <a:xfrm>
+                      <a:off x="0" y="0"/>
+                      <a:ext cx="5591903" cy="2971590"/>
+                    </a:xfrm>
+                    <a:prstGeom prst="rect">
+                      <a:avLst/>
+                    </a:prstGeom>
+                    <a:noFill/>
+                    <a:ln>
+                      <a:noFill/>
+                    </a:ln>
+                  </pic:spPr>
+                </pic:pic>
+              </a:graphicData>
+            </a:graphic>
+          </wp:inline>
+        </w:drawing>
       </w:r>
     </w:p>
     <w:p>
@@ -948,30 +1820,42 @@
           <w:ilvl w:val="0"/>
           <w:numId w:val="9"/>
         </w:numPr>
-        <w:rPr>
-          <w:bCs/>
-        </w:rPr>
-      </w:pPr>
-      <w:r>
-        <w:t>Site Web</w:t>
-      </w:r>
-      <w:r>
-        <w:t xml:space="preserve"> « </w:t>
-      </w:r>
-      <w:r>
-        <w:t>Voiture de luxe</w:t>
-      </w:r>
-      <w:r>
-        <w:t> »</w:t>
-      </w:r>
-    </w:p>
-    <w:p>
-      <w:pPr>
-        <w:rPr>
-          <w:bCs/>
-        </w:rPr>
-      </w:pPr>
-      <w:hyperlink r:id="rId17" w:history="1">
+        <w:ind w:left="426"/>
+        <w:rPr>
+          <w:b/>
+          <w:bCs/>
+          <w:i/>
+          <w:iCs/>
+        </w:rPr>
+      </w:pPr>
+      <w:r>
+        <w:rPr>
+          <w:b/>
+          <w:bCs/>
+          <w:i/>
+          <w:iCs/>
+        </w:rPr>
+        <w:t>Site Web « Voiture de luxe »</w:t>
+      </w:r>
+    </w:p>
+    <w:p>
+      <w:r>
+        <w:rPr>
+          <w:color w:val="FF0000"/>
+        </w:rPr>
+        <w:t>Le lien de GitHub (code)</w:t>
+      </w:r>
+      <w:r>
+        <w:t xml:space="preserve">: </w:t>
+      </w:r>
+    </w:p>
+    <w:p>
+      <w:pPr>
+        <w:rPr>
+          <w:bCs/>
+        </w:rPr>
+      </w:pPr>
+      <w:hyperlink r:id="rId30" w:history="1">
         <w:r>
           <w:rPr>
             <w:rStyle w:val="Lienhypertexte"/>
@@ -1003,6 +1887,67 @@
           <w:bCs/>
         </w:rPr>
       </w:pPr>
+      <w:r>
+        <w:rPr>
+          <w:bCs/>
+          <w:noProof/>
+        </w:rPr>
+        <w:drawing>
+          <wp:inline distT="0" distB="0" distL="0" distR="0" wp14:anchorId="163E5A55" wp14:editId="3628A4D9">
+            <wp:extent cx="5729799" cy="3343047"/>
+            <wp:effectExtent l="0" t="0" r="4445" b="0"/>
+            <wp:docPr id="30957378" name="Image 13"/>
+            <wp:cNvGraphicFramePr>
+              <a:graphicFrameLocks xmlns:a="http://schemas.openxmlformats.org/drawingml/2006/main" noChangeAspect="1"/>
+            </wp:cNvGraphicFramePr>
+            <a:graphic xmlns:a="http://schemas.openxmlformats.org/drawingml/2006/main">
+              <a:graphicData uri="http://schemas.openxmlformats.org/drawingml/2006/picture">
+                <pic:pic xmlns:pic="http://schemas.openxmlformats.org/drawingml/2006/picture">
+                  <pic:nvPicPr>
+                    <pic:cNvPr id="0" name="Picture 13"/>
+                    <pic:cNvPicPr>
+                      <a:picLocks noChangeAspect="1" noChangeArrowheads="1"/>
+                    </pic:cNvPicPr>
+                  </pic:nvPicPr>
+                  <pic:blipFill>
+                    <a:blip r:embed="rId31" cstate="print">
+                      <a:extLst>
+                        <a:ext uri="{28A0092B-C50C-407E-A947-70E740481C1C}">
+                          <a14:useLocalDpi xmlns:a14="http://schemas.microsoft.com/office/drawing/2010/main" val="0"/>
+                        </a:ext>
+                      </a:extLst>
+                    </a:blip>
+                    <a:srcRect/>
+                    <a:stretch>
+                      <a:fillRect/>
+                    </a:stretch>
+                  </pic:blipFill>
+                  <pic:spPr bwMode="auto">
+                    <a:xfrm>
+                      <a:off x="0" y="0"/>
+                      <a:ext cx="5734172" cy="3345598"/>
+                    </a:xfrm>
+                    <a:prstGeom prst="rect">
+                      <a:avLst/>
+                    </a:prstGeom>
+                    <a:noFill/>
+                    <a:ln>
+                      <a:noFill/>
+                    </a:ln>
+                  </pic:spPr>
+                </pic:pic>
+              </a:graphicData>
+            </a:graphic>
+          </wp:inline>
+        </w:drawing>
+      </w:r>
+    </w:p>
+    <w:p>
+      <w:pPr>
+        <w:rPr>
+          <w:bCs/>
+        </w:rPr>
+      </w:pPr>
     </w:p>
     <w:p>
       <w:pPr>
@@ -1011,36 +1956,43 @@
           <w:ilvl w:val="0"/>
           <w:numId w:val="9"/>
         </w:numPr>
-        <w:rPr>
-          <w:bCs/>
-        </w:rPr>
-      </w:pPr>
-      <w:r>
-        <w:t xml:space="preserve">Site Web </w:t>
-      </w:r>
-      <w:r>
-        <w:t>« </w:t>
-      </w:r>
-      <w:r>
-        <w:t>Voiture de luxe</w:t>
-      </w:r>
-      <w:r>
-        <w:t> »</w:t>
-      </w:r>
-      <w:r>
-        <w:t xml:space="preserve"> </w:t>
-      </w:r>
-      <w:r>
-        <w:t>sous format mobile</w:t>
-      </w:r>
-    </w:p>
-    <w:p>
-      <w:pPr>
-        <w:rPr>
-          <w:bCs/>
-        </w:rPr>
-      </w:pPr>
-      <w:hyperlink r:id="rId18" w:history="1">
+        <w:ind w:left="426"/>
+        <w:rPr>
+          <w:b/>
+          <w:bCs/>
+          <w:i/>
+          <w:iCs/>
+        </w:rPr>
+      </w:pPr>
+      <w:r>
+        <w:rPr>
+          <w:b/>
+          <w:bCs/>
+          <w:i/>
+          <w:iCs/>
+        </w:rPr>
+        <w:lastRenderedPageBreak/>
+        <w:t>Site Web « Voiture de luxe » sous format mobile</w:t>
+      </w:r>
+    </w:p>
+    <w:p>
+      <w:r>
+        <w:rPr>
+          <w:color w:val="FF0000"/>
+        </w:rPr>
+        <w:t>Le lien de GitHub (code)</w:t>
+      </w:r>
+      <w:r>
+        <w:t xml:space="preserve">: </w:t>
+      </w:r>
+    </w:p>
+    <w:p>
+      <w:pPr>
+        <w:rPr>
+          <w:bCs/>
+        </w:rPr>
+      </w:pPr>
+      <w:hyperlink r:id="rId32" w:history="1">
         <w:r>
           <w:rPr>
             <w:rStyle w:val="Lienhypertexte"/>
@@ -1072,7 +2024,70 @@
         <w:t>.png</w:t>
       </w:r>
     </w:p>
+    <w:p>
+      <w:pPr>
+        <w:jc w:val="center"/>
+        <w:rPr>
+          <w:bCs/>
+        </w:rPr>
+      </w:pPr>
+      <w:r>
+        <w:rPr>
+          <w:bCs/>
+          <w:noProof/>
+        </w:rPr>
+        <w:drawing>
+          <wp:inline distT="0" distB="0" distL="0" distR="0" wp14:anchorId="3E4D5C35" wp14:editId="7740848A">
+            <wp:extent cx="2699385" cy="6115685"/>
+            <wp:effectExtent l="0" t="0" r="5715" b="0"/>
+            <wp:docPr id="1929737391" name="Image 14"/>
+            <wp:cNvGraphicFramePr>
+              <a:graphicFrameLocks xmlns:a="http://schemas.openxmlformats.org/drawingml/2006/main" noChangeAspect="1"/>
+            </wp:cNvGraphicFramePr>
+            <a:graphic xmlns:a="http://schemas.openxmlformats.org/drawingml/2006/main">
+              <a:graphicData uri="http://schemas.openxmlformats.org/drawingml/2006/picture">
+                <pic:pic xmlns:pic="http://schemas.openxmlformats.org/drawingml/2006/picture">
+                  <pic:nvPicPr>
+                    <pic:cNvPr id="0" name="Picture 14"/>
+                    <pic:cNvPicPr>
+                      <a:picLocks noChangeAspect="1" noChangeArrowheads="1"/>
+                    </pic:cNvPicPr>
+                  </pic:nvPicPr>
+                  <pic:blipFill>
+                    <a:blip r:embed="rId33">
+                      <a:extLst>
+                        <a:ext uri="{28A0092B-C50C-407E-A947-70E740481C1C}">
+                          <a14:useLocalDpi xmlns:a14="http://schemas.microsoft.com/office/drawing/2010/main" val="0"/>
+                        </a:ext>
+                      </a:extLst>
+                    </a:blip>
+                    <a:srcRect/>
+                    <a:stretch>
+                      <a:fillRect/>
+                    </a:stretch>
+                  </pic:blipFill>
+                  <pic:spPr bwMode="auto">
+                    <a:xfrm>
+                      <a:off x="0" y="0"/>
+                      <a:ext cx="2699385" cy="6115685"/>
+                    </a:xfrm>
+                    <a:prstGeom prst="rect">
+                      <a:avLst/>
+                    </a:prstGeom>
+                    <a:noFill/>
+                    <a:ln>
+                      <a:noFill/>
+                    </a:ln>
+                  </pic:spPr>
+                </pic:pic>
+              </a:graphicData>
+            </a:graphic>
+          </wp:inline>
+        </w:drawing>
+      </w:r>
+    </w:p>
     <w:sectPr>
+      <w:headerReference w:type="default" r:id="rId34"/>
       <w:pgSz w:w="12240" w:h="15840"/>
       <w:pgMar w:top="1440" w:right="1800" w:bottom="1440" w:left="1800" w:header="708" w:footer="708" w:gutter="0"/>
       <w:cols w:space="708"/>
@@ -1082,9 +2097,193 @@
 </w:document>
 </file>
 
+<file path=word/endnotes.xml><?xml version="1.0" encoding="utf-8"?>
+<w:endnotes xmlns:wpc="http://schemas.microsoft.com/office/word/2010/wordprocessingCanvas" xmlns:cx="http://schemas.microsoft.com/office/drawing/2014/chartex" xmlns:cx1="http://schemas.microsoft.com/office/drawing/2015/9/8/chartex" xmlns:cx2="http://schemas.microsoft.com/office/drawing/2015/10/21/chartex" xmlns:cx3="http://schemas.microsoft.com/office/drawing/2016/5/9/chartex" xmlns:cx4="http://schemas.microsoft.com/office/drawing/2016/5/10/chartex" xmlns:cx5="http://schemas.microsoft.com/office/drawing/2016/5/11/chartex" xmlns:cx6="http://schemas.microsoft.com/office/drawing/2016/5/12/chartex" xmlns:cx7="http://schemas.microsoft.com/office/drawing/2016/5/13/chartex" xmlns:cx8="http://schemas.microsoft.com/office/drawing/2016/5/14/chartex" xmlns:mc="http://schemas.openxmlformats.org/markup-compatibility/2006" xmlns:aink="http://schemas.microsoft.com/office/drawing/2016/ink" xmlns:am3d="http://schemas.microsoft.com/office/drawing/2017/model3d" xmlns:o="urn:schemas-microsoft-com:office:office" xmlns:oel="http://schemas.microsoft.com/office/2019/extlst" xmlns:r="http://schemas.openxmlformats.org/officeDocument/2006/relationships" xmlns:m="http://schemas.openxmlformats.org/officeDocument/2006/math" xmlns:v="urn:schemas-microsoft-com:vml" xmlns:wp14="http://schemas.microsoft.com/office/word/2010/wordprocessingDrawing" xmlns:wp="http://schemas.openxmlformats.org/drawingml/2006/wordprocessingDrawing" xmlns:w10="urn:schemas-microsoft-com:office:word" xmlns:w="http://schemas.openxmlformats.org/wordprocessingml/2006/main" xmlns:w14="http://schemas.microsoft.com/office/word/2010/wordml" xmlns:w15="http://schemas.microsoft.com/office/word/2012/wordml" xmlns:w16cex="http://schemas.microsoft.com/office/word/2018/wordml/cex" xmlns:w16cid="http://schemas.microsoft.com/office/word/2016/wordml/cid" xmlns:w16="http://schemas.microsoft.com/office/word/2018/wordml" xmlns:w16sdtdh="http://schemas.microsoft.com/office/word/2020/wordml/sdtdatahash" xmlns:w16se="http://schemas.microsoft.com/office/word/2015/wordml/symex" xmlns:wpg="http://schemas.microsoft.com/office/word/2010/wordprocessingGroup" xmlns:wpi="http://schemas.microsoft.com/office/word/2010/wordprocessingInk" xmlns:wne="http://schemas.microsoft.com/office/word/2006/wordml" xmlns:wps="http://schemas.microsoft.com/office/word/2010/wordprocessingShape" mc:Ignorable="w14 w15 w16se w16cid w16 w16cex w16sdtdh wp14">
+  <w:endnote w:type="separator" w:id="-1">
+    <w:p>
+      <w:pPr>
+        <w:spacing w:after="0" w:line="240" w:lineRule="auto"/>
+      </w:pPr>
+      <w:r>
+        <w:separator/>
+      </w:r>
+    </w:p>
+  </w:endnote>
+  <w:endnote w:type="continuationSeparator" w:id="0">
+    <w:p>
+      <w:pPr>
+        <w:spacing w:after="0" w:line="240" w:lineRule="auto"/>
+      </w:pPr>
+      <w:r>
+        <w:continuationSeparator/>
+      </w:r>
+    </w:p>
+  </w:endnote>
+</w:endnotes>
+</file>
+
+<file path=word/footnotes.xml><?xml version="1.0" encoding="utf-8"?>
+<w:footnotes xmlns:wpc="http://schemas.microsoft.com/office/word/2010/wordprocessingCanvas" xmlns:cx="http://schemas.microsoft.com/office/drawing/2014/chartex" xmlns:cx1="http://schemas.microsoft.com/office/drawing/2015/9/8/chartex" xmlns:cx2="http://schemas.microsoft.com/office/drawing/2015/10/21/chartex" xmlns:cx3="http://schemas.microsoft.com/office/drawing/2016/5/9/chartex" xmlns:cx4="http://schemas.microsoft.com/office/drawing/2016/5/10/chartex" xmlns:cx5="http://schemas.microsoft.com/office/drawing/2016/5/11/chartex" xmlns:cx6="http://schemas.microsoft.com/office/drawing/2016/5/12/chartex" xmlns:cx7="http://schemas.microsoft.com/office/drawing/2016/5/13/chartex" xmlns:cx8="http://schemas.microsoft.com/office/drawing/2016/5/14/chartex" xmlns:mc="http://schemas.openxmlformats.org/markup-compatibility/2006" xmlns:aink="http://schemas.microsoft.com/office/drawing/2016/ink" xmlns:am3d="http://schemas.microsoft.com/office/drawing/2017/model3d" xmlns:o="urn:schemas-microsoft-com:office:office" xmlns:oel="http://schemas.microsoft.com/office/2019/extlst" xmlns:r="http://schemas.openxmlformats.org/officeDocument/2006/relationships" xmlns:m="http://schemas.openxmlformats.org/officeDocument/2006/math" xmlns:v="urn:schemas-microsoft-com:vml" xmlns:wp14="http://schemas.microsoft.com/office/word/2010/wordprocessingDrawing" xmlns:wp="http://schemas.openxmlformats.org/drawingml/2006/wordprocessingDrawing" xmlns:w10="urn:schemas-microsoft-com:office:word" xmlns:w="http://schemas.openxmlformats.org/wordprocessingml/2006/main" xmlns:w14="http://schemas.microsoft.com/office/word/2010/wordml" xmlns:w15="http://schemas.microsoft.com/office/word/2012/wordml" xmlns:w16cex="http://schemas.microsoft.com/office/word/2018/wordml/cex" xmlns:w16cid="http://schemas.microsoft.com/office/word/2016/wordml/cid" xmlns:w16="http://schemas.microsoft.com/office/word/2018/wordml" xmlns:w16sdtdh="http://schemas.microsoft.com/office/word/2020/wordml/sdtdatahash" xmlns:w16se="http://schemas.microsoft.com/office/word/2015/wordml/symex" xmlns:wpg="http://schemas.microsoft.com/office/word/2010/wordprocessingGroup" xmlns:wpi="http://schemas.microsoft.com/office/word/2010/wordprocessingInk" xmlns:wne="http://schemas.microsoft.com/office/word/2006/wordml" xmlns:wps="http://schemas.microsoft.com/office/word/2010/wordprocessingShape" mc:Ignorable="w14 w15 w16se w16cid w16 w16cex w16sdtdh wp14">
+  <w:footnote w:type="separator" w:id="-1">
+    <w:p>
+      <w:pPr>
+        <w:spacing w:after="0" w:line="240" w:lineRule="auto"/>
+      </w:pPr>
+      <w:r>
+        <w:separator/>
+      </w:r>
+    </w:p>
+  </w:footnote>
+  <w:footnote w:type="continuationSeparator" w:id="0">
+    <w:p>
+      <w:pPr>
+        <w:spacing w:after="0" w:line="240" w:lineRule="auto"/>
+      </w:pPr>
+      <w:r>
+        <w:continuationSeparator/>
+      </w:r>
+    </w:p>
+  </w:footnote>
+</w:footnotes>
+</file>
+
+<file path=word/header1.xml><?xml version="1.0" encoding="utf-8"?>
+<w:hdr xmlns:wpc="http://schemas.microsoft.com/office/word/2010/wordprocessingCanvas" xmlns:cx="http://schemas.microsoft.com/office/drawing/2014/chartex" xmlns:cx1="http://schemas.microsoft.com/office/drawing/2015/9/8/chartex" xmlns:cx2="http://schemas.microsoft.com/office/drawing/2015/10/21/chartex" xmlns:cx3="http://schemas.microsoft.com/office/drawing/2016/5/9/chartex" xmlns:cx4="http://schemas.microsoft.com/office/drawing/2016/5/10/chartex" xmlns:cx5="http://schemas.microsoft.com/office/drawing/2016/5/11/chartex" xmlns:cx6="http://schemas.microsoft.com/office/drawing/2016/5/12/chartex" xmlns:cx7="http://schemas.microsoft.com/office/drawing/2016/5/13/chartex" xmlns:cx8="http://schemas.microsoft.com/office/drawing/2016/5/14/chartex" xmlns:mc="http://schemas.openxmlformats.org/markup-compatibility/2006" xmlns:aink="http://schemas.microsoft.com/office/drawing/2016/ink" xmlns:am3d="http://schemas.microsoft.com/office/drawing/2017/model3d" xmlns:o="urn:schemas-microsoft-com:office:office" xmlns:oel="http://schemas.microsoft.com/office/2019/extlst" xmlns:r="http://schemas.openxmlformats.org/officeDocument/2006/relationships" xmlns:m="http://schemas.openxmlformats.org/officeDocument/2006/math" xmlns:v="urn:schemas-microsoft-com:vml" xmlns:wp14="http://schemas.microsoft.com/office/word/2010/wordprocessingDrawing" xmlns:wp="http://schemas.openxmlformats.org/drawingml/2006/wordprocessingDrawing" xmlns:w10="urn:schemas-microsoft-com:office:word" xmlns:w="http://schemas.openxmlformats.org/wordprocessingml/2006/main" xmlns:w14="http://schemas.microsoft.com/office/word/2010/wordml" xmlns:w15="http://schemas.microsoft.com/office/word/2012/wordml" xmlns:w16cex="http://schemas.microsoft.com/office/word/2018/wordml/cex" xmlns:w16cid="http://schemas.microsoft.com/office/word/2016/wordml/cid" xmlns:w16="http://schemas.microsoft.com/office/word/2018/wordml" xmlns:w16sdtdh="http://schemas.microsoft.com/office/word/2020/wordml/sdtdatahash" xmlns:w16se="http://schemas.microsoft.com/office/word/2015/wordml/symex" xmlns:wpg="http://schemas.microsoft.com/office/word/2010/wordprocessingGroup" xmlns:wpi="http://schemas.microsoft.com/office/word/2010/wordprocessingInk" xmlns:wne="http://schemas.microsoft.com/office/word/2006/wordml" xmlns:wps="http://schemas.microsoft.com/office/word/2010/wordprocessingShape" mc:Ignorable="w14 w15 w16se w16cid w16 w16cex w16sdtdh wp14">
+  <w:sdt>
+    <w:sdtPr>
+      <w:id w:val="-119546114"/>
+      <w:docPartObj>
+        <w:docPartGallery w:val="Page Numbers (Top of Page)"/>
+        <w:docPartUnique/>
+      </w:docPartObj>
+    </w:sdtPr>
+    <w:sdtContent>
+      <w:p>
+        <w:pPr>
+          <w:pStyle w:val="En-tte"/>
+          <w:jc w:val="right"/>
+        </w:pPr>
+        <w:r>
+          <w:fldChar w:fldCharType="begin"/>
+        </w:r>
+        <w:r>
+          <w:instrText>PAGE   \* MERGEFORMAT</w:instrText>
+        </w:r>
+        <w:r>
+          <w:fldChar w:fldCharType="separate"/>
+        </w:r>
+        <w:r>
+          <w:rPr>
+            <w:lang w:val="fr-FR"/>
+          </w:rPr>
+          <w:t>2</w:t>
+        </w:r>
+        <w:r>
+          <w:fldChar w:fldCharType="end"/>
+        </w:r>
+      </w:p>
+    </w:sdtContent>
+  </w:sdt>
+  <w:p>
+    <w:pPr>
+      <w:pStyle w:val="En-tte"/>
+    </w:pPr>
+  </w:p>
+</w:hdr>
+</file>
+
 <file path=word/numbering.xml><?xml version="1.0" encoding="utf-8"?>
 <w:numbering xmlns:wpc="http://schemas.microsoft.com/office/word/2010/wordprocessingCanvas" xmlns:cx="http://schemas.microsoft.com/office/drawing/2014/chartex" xmlns:cx1="http://schemas.microsoft.com/office/drawing/2015/9/8/chartex" xmlns:cx2="http://schemas.microsoft.com/office/drawing/2015/10/21/chartex" xmlns:cx3="http://schemas.microsoft.com/office/drawing/2016/5/9/chartex" xmlns:cx4="http://schemas.microsoft.com/office/drawing/2016/5/10/chartex" xmlns:cx5="http://schemas.microsoft.com/office/drawing/2016/5/11/chartex" xmlns:cx6="http://schemas.microsoft.com/office/drawing/2016/5/12/chartex" xmlns:cx7="http://schemas.microsoft.com/office/drawing/2016/5/13/chartex" xmlns:cx8="http://schemas.microsoft.com/office/drawing/2016/5/14/chartex" xmlns:mc="http://schemas.openxmlformats.org/markup-compatibility/2006" xmlns:aink="http://schemas.microsoft.com/office/drawing/2016/ink" xmlns:am3d="http://schemas.microsoft.com/office/drawing/2017/model3d" xmlns:o="urn:schemas-microsoft-com:office:office" xmlns:oel="http://schemas.microsoft.com/office/2019/extlst" xmlns:r="http://schemas.openxmlformats.org/officeDocument/2006/relationships" xmlns:m="http://schemas.openxmlformats.org/officeDocument/2006/math" xmlns:v="urn:schemas-microsoft-com:vml" xmlns:wp14="http://schemas.microsoft.com/office/word/2010/wordprocessingDrawing" xmlns:wp="http://schemas.openxmlformats.org/drawingml/2006/wordprocessingDrawing" xmlns:w10="urn:schemas-microsoft-com:office:word" xmlns:w="http://schemas.openxmlformats.org/wordprocessingml/2006/main" xmlns:w14="http://schemas.microsoft.com/office/word/2010/wordml" xmlns:w15="http://schemas.microsoft.com/office/word/2012/wordml" xmlns:w16cex="http://schemas.microsoft.com/office/word/2018/wordml/cex" xmlns:w16cid="http://schemas.microsoft.com/office/word/2016/wordml/cid" xmlns:w16="http://schemas.microsoft.com/office/word/2018/wordml" xmlns:w16sdtdh="http://schemas.microsoft.com/office/word/2020/wordml/sdtdatahash" xmlns:w16se="http://schemas.microsoft.com/office/word/2015/wordml/symex" xmlns:wpg="http://schemas.microsoft.com/office/word/2010/wordprocessingGroup" xmlns:wpi="http://schemas.microsoft.com/office/word/2010/wordprocessingInk" xmlns:wne="http://schemas.microsoft.com/office/word/2006/wordml" xmlns:wps="http://schemas.microsoft.com/office/word/2010/wordprocessingShape" mc:Ignorable="w14 w15 w16se w16cid w16 w16cex w16sdtdh wp14">
   <w:abstractNum w:abstractNumId="0" w15:restartNumberingAfterBreak="0">
+    <w:nsid w:val="0F0E30DF"/>
+    <w:multiLevelType w:val="hybridMultilevel"/>
+    <w:tmpl w:val="8054B8BA"/>
+    <w:lvl w:ilvl="0" w:tplc="0C0C0011">
+      <w:start w:val="1"/>
+      <w:numFmt w:val="decimal"/>
+      <w:lvlText w:val="%1)"/>
+      <w:lvlJc w:val="left"/>
+      <w:pPr>
+        <w:ind w:left="720" w:hanging="360"/>
+      </w:pPr>
+      <w:rPr>
+        <w:rFonts w:hint="default"/>
+      </w:rPr>
+    </w:lvl>
+    <w:lvl w:ilvl="1" w:tplc="0C0C0019" w:tentative="1">
+      <w:start w:val="1"/>
+      <w:numFmt w:val="lowerLetter"/>
+      <w:lvlText w:val="%2."/>
+      <w:lvlJc w:val="left"/>
+      <w:pPr>
+        <w:ind w:left="1440" w:hanging="360"/>
+      </w:pPr>
+    </w:lvl>
+    <w:lvl w:ilvl="2" w:tplc="0C0C001B" w:tentative="1">
+      <w:start w:val="1"/>
+      <w:numFmt w:val="lowerRoman"/>
+      <w:lvlText w:val="%3."/>
+      <w:lvlJc w:val="right"/>
+      <w:pPr>
+        <w:ind w:left="2160" w:hanging="180"/>
+      </w:pPr>
+    </w:lvl>
+    <w:lvl w:ilvl="3" w:tplc="0C0C000F" w:tentative="1">
+      <w:start w:val="1"/>
+      <w:numFmt w:val="decimal"/>
+      <w:lvlText w:val="%4."/>
+      <w:lvlJc w:val="left"/>
+      <w:pPr>
+        <w:ind w:left="2880" w:hanging="360"/>
+      </w:pPr>
+    </w:lvl>
+    <w:lvl w:ilvl="4" w:tplc="0C0C0019" w:tentative="1">
+      <w:start w:val="1"/>
+      <w:numFmt w:val="lowerLetter"/>
+      <w:lvlText w:val="%5."/>
+      <w:lvlJc w:val="left"/>
+      <w:pPr>
+        <w:ind w:left="3600" w:hanging="360"/>
+      </w:pPr>
+    </w:lvl>
+    <w:lvl w:ilvl="5" w:tplc="0C0C001B" w:tentative="1">
+      <w:start w:val="1"/>
+      <w:numFmt w:val="lowerRoman"/>
+      <w:lvlText w:val="%6."/>
+      <w:lvlJc w:val="right"/>
+      <w:pPr>
+        <w:ind w:left="4320" w:hanging="180"/>
+      </w:pPr>
+    </w:lvl>
+    <w:lvl w:ilvl="6" w:tplc="0C0C000F" w:tentative="1">
+      <w:start w:val="1"/>
+      <w:numFmt w:val="decimal"/>
+      <w:lvlText w:val="%7."/>
+      <w:lvlJc w:val="left"/>
+      <w:pPr>
+        <w:ind w:left="5040" w:hanging="360"/>
+      </w:pPr>
+    </w:lvl>
+    <w:lvl w:ilvl="7" w:tplc="0C0C0019" w:tentative="1">
+      <w:start w:val="1"/>
+      <w:numFmt w:val="lowerLetter"/>
+      <w:lvlText w:val="%8."/>
+      <w:lvlJc w:val="left"/>
+      <w:pPr>
+        <w:ind w:left="5760" w:hanging="360"/>
+      </w:pPr>
+    </w:lvl>
+    <w:lvl w:ilvl="8" w:tplc="0C0C001B" w:tentative="1">
+      <w:start w:val="1"/>
+      <w:numFmt w:val="lowerRoman"/>
+      <w:lvlText w:val="%9."/>
+      <w:lvlJc w:val="right"/>
+      <w:pPr>
+        <w:ind w:left="6480" w:hanging="180"/>
+      </w:pPr>
+    </w:lvl>
+  </w:abstractNum>
+  <w:abstractNum w:abstractNumId="1" w15:restartNumberingAfterBreak="0">
     <w:nsid w:val="12E057B8"/>
     <w:multiLevelType w:val="hybridMultilevel"/>
     <w:tmpl w:val="92E4BFF0"/>
@@ -1173,7 +2372,7 @@
       </w:pPr>
     </w:lvl>
   </w:abstractNum>
-  <w:abstractNum w:abstractNumId="1" w15:restartNumberingAfterBreak="0">
+  <w:abstractNum w:abstractNumId="2" w15:restartNumberingAfterBreak="0">
     <w:nsid w:val="1DEC27E7"/>
     <w:multiLevelType w:val="hybridMultilevel"/>
     <w:tmpl w:val="5A5E39C0"/>
@@ -1262,7 +2461,7 @@
       </w:pPr>
     </w:lvl>
   </w:abstractNum>
-  <w:abstractNum w:abstractNumId="2" w15:restartNumberingAfterBreak="0">
+  <w:abstractNum w:abstractNumId="3" w15:restartNumberingAfterBreak="0">
     <w:nsid w:val="26012708"/>
     <w:multiLevelType w:val="hybridMultilevel"/>
     <w:tmpl w:val="A6628988"/>
@@ -1351,7 +2550,7 @@
       </w:pPr>
     </w:lvl>
   </w:abstractNum>
-  <w:abstractNum w:abstractNumId="3" w15:restartNumberingAfterBreak="0">
+  <w:abstractNum w:abstractNumId="4" w15:restartNumberingAfterBreak="0">
     <w:nsid w:val="3A9F1A0E"/>
     <w:multiLevelType w:val="hybridMultilevel"/>
     <w:tmpl w:val="B9AEE494"/>
@@ -1440,7 +2639,7 @@
       </w:pPr>
     </w:lvl>
   </w:abstractNum>
-  <w:abstractNum w:abstractNumId="4" w15:restartNumberingAfterBreak="0">
+  <w:abstractNum w:abstractNumId="5" w15:restartNumberingAfterBreak="0">
     <w:nsid w:val="4B985917"/>
     <w:multiLevelType w:val="hybridMultilevel"/>
     <w:tmpl w:val="1D4064C8"/>
@@ -1529,7 +2728,7 @@
       </w:pPr>
     </w:lvl>
   </w:abstractNum>
-  <w:abstractNum w:abstractNumId="5" w15:restartNumberingAfterBreak="0">
+  <w:abstractNum w:abstractNumId="6" w15:restartNumberingAfterBreak="0">
     <w:nsid w:val="587F5656"/>
     <w:multiLevelType w:val="hybridMultilevel"/>
     <w:tmpl w:val="D9AE8E9A"/>
@@ -1618,7 +2817,7 @@
       </w:pPr>
     </w:lvl>
   </w:abstractNum>
-  <w:abstractNum w:abstractNumId="6" w15:restartNumberingAfterBreak="0">
+  <w:abstractNum w:abstractNumId="7" w15:restartNumberingAfterBreak="0">
     <w:nsid w:val="62132C0B"/>
     <w:multiLevelType w:val="hybridMultilevel"/>
     <w:tmpl w:val="1EF890AA"/>
@@ -1707,7 +2906,7 @@
       </w:pPr>
     </w:lvl>
   </w:abstractNum>
-  <w:abstractNum w:abstractNumId="7" w15:restartNumberingAfterBreak="0">
+  <w:abstractNum w:abstractNumId="8" w15:restartNumberingAfterBreak="0">
     <w:nsid w:val="68DC0344"/>
     <w:multiLevelType w:val="hybridMultilevel"/>
     <w:tmpl w:val="992252B6"/>
@@ -1796,7 +2995,7 @@
       </w:pPr>
     </w:lvl>
   </w:abstractNum>
-  <w:abstractNum w:abstractNumId="8" w15:restartNumberingAfterBreak="0">
+  <w:abstractNum w:abstractNumId="9" w15:restartNumberingAfterBreak="0">
     <w:nsid w:val="7BBE6EF1"/>
     <w:multiLevelType w:val="hybridMultilevel"/>
     <w:tmpl w:val="1D4064C8"/>
@@ -1885,7 +3084,7 @@
       </w:pPr>
     </w:lvl>
   </w:abstractNum>
-  <w:abstractNum w:abstractNumId="9" w15:restartNumberingAfterBreak="0">
+  <w:abstractNum w:abstractNumId="10" w15:restartNumberingAfterBreak="0">
     <w:nsid w:val="7BC8789B"/>
     <w:multiLevelType w:val="hybridMultilevel"/>
     <w:tmpl w:val="992252B6"/>
@@ -1974,35 +3173,130 @@
       </w:pPr>
     </w:lvl>
   </w:abstractNum>
+  <w:abstractNum w:abstractNumId="11" w15:restartNumberingAfterBreak="0">
+    <w:nsid w:val="7D1E3853"/>
+    <w:multiLevelType w:val="hybridMultilevel"/>
+    <w:tmpl w:val="AC62D648"/>
+    <w:lvl w:ilvl="0" w:tplc="0C0C0011">
+      <w:start w:val="1"/>
+      <w:numFmt w:val="decimal"/>
+      <w:lvlText w:val="%1)"/>
+      <w:lvlJc w:val="left"/>
+      <w:pPr>
+        <w:ind w:left="720" w:hanging="360"/>
+      </w:pPr>
+      <w:rPr>
+        <w:rFonts w:ascii="Times New Roman" w:eastAsia="Times New Roman" w:hAnsi="Times New Roman" w:cs="Times New Roman" w:hint="default"/>
+      </w:rPr>
+    </w:lvl>
+    <w:lvl w:ilvl="1" w:tplc="0C0C0019" w:tentative="1">
+      <w:start w:val="1"/>
+      <w:numFmt w:val="lowerLetter"/>
+      <w:lvlText w:val="%2."/>
+      <w:lvlJc w:val="left"/>
+      <w:pPr>
+        <w:ind w:left="1440" w:hanging="360"/>
+      </w:pPr>
+    </w:lvl>
+    <w:lvl w:ilvl="2" w:tplc="0C0C001B" w:tentative="1">
+      <w:start w:val="1"/>
+      <w:numFmt w:val="lowerRoman"/>
+      <w:lvlText w:val="%3."/>
+      <w:lvlJc w:val="right"/>
+      <w:pPr>
+        <w:ind w:left="2160" w:hanging="180"/>
+      </w:pPr>
+    </w:lvl>
+    <w:lvl w:ilvl="3" w:tplc="0C0C000F" w:tentative="1">
+      <w:start w:val="1"/>
+      <w:numFmt w:val="decimal"/>
+      <w:lvlText w:val="%4."/>
+      <w:lvlJc w:val="left"/>
+      <w:pPr>
+        <w:ind w:left="2880" w:hanging="360"/>
+      </w:pPr>
+    </w:lvl>
+    <w:lvl w:ilvl="4" w:tplc="0C0C0019" w:tentative="1">
+      <w:start w:val="1"/>
+      <w:numFmt w:val="lowerLetter"/>
+      <w:lvlText w:val="%5."/>
+      <w:lvlJc w:val="left"/>
+      <w:pPr>
+        <w:ind w:left="3600" w:hanging="360"/>
+      </w:pPr>
+    </w:lvl>
+    <w:lvl w:ilvl="5" w:tplc="0C0C001B" w:tentative="1">
+      <w:start w:val="1"/>
+      <w:numFmt w:val="lowerRoman"/>
+      <w:lvlText w:val="%6."/>
+      <w:lvlJc w:val="right"/>
+      <w:pPr>
+        <w:ind w:left="4320" w:hanging="180"/>
+      </w:pPr>
+    </w:lvl>
+    <w:lvl w:ilvl="6" w:tplc="0C0C000F" w:tentative="1">
+      <w:start w:val="1"/>
+      <w:numFmt w:val="decimal"/>
+      <w:lvlText w:val="%7."/>
+      <w:lvlJc w:val="left"/>
+      <w:pPr>
+        <w:ind w:left="5040" w:hanging="360"/>
+      </w:pPr>
+    </w:lvl>
+    <w:lvl w:ilvl="7" w:tplc="0C0C0019" w:tentative="1">
+      <w:start w:val="1"/>
+      <w:numFmt w:val="lowerLetter"/>
+      <w:lvlText w:val="%8."/>
+      <w:lvlJc w:val="left"/>
+      <w:pPr>
+        <w:ind w:left="5760" w:hanging="360"/>
+      </w:pPr>
+    </w:lvl>
+    <w:lvl w:ilvl="8" w:tplc="0C0C001B" w:tentative="1">
+      <w:start w:val="1"/>
+      <w:numFmt w:val="lowerRoman"/>
+      <w:lvlText w:val="%9."/>
+      <w:lvlJc w:val="right"/>
+      <w:pPr>
+        <w:ind w:left="6480" w:hanging="180"/>
+      </w:pPr>
+    </w:lvl>
+  </w:abstractNum>
   <w:num w:numId="1" w16cid:durableId="711617797">
+    <w:abstractNumId w:val="2"/>
+  </w:num>
+  <w:num w:numId="2" w16cid:durableId="235939822">
+    <w:abstractNumId w:val="7"/>
+  </w:num>
+  <w:num w:numId="3" w16cid:durableId="976030843">
+    <w:abstractNumId w:val="6"/>
+  </w:num>
+  <w:num w:numId="4" w16cid:durableId="1796289858">
+    <w:abstractNumId w:val="4"/>
+  </w:num>
+  <w:num w:numId="5" w16cid:durableId="674844195">
+    <w:abstractNumId w:val="3"/>
+  </w:num>
+  <w:num w:numId="6" w16cid:durableId="834345907">
     <w:abstractNumId w:val="1"/>
   </w:num>
-  <w:num w:numId="2" w16cid:durableId="235939822">
-    <w:abstractNumId w:val="6"/>
+  <w:num w:numId="7" w16cid:durableId="1962370556">
+    <w:abstractNumId w:val="10"/>
   </w:num>
-  <w:num w:numId="3" w16cid:durableId="976030843">
+  <w:num w:numId="8" w16cid:durableId="1816490723">
+    <w:abstractNumId w:val="8"/>
+  </w:num>
+  <w:num w:numId="9" w16cid:durableId="1578904939">
+    <w:abstractNumId w:val="9"/>
+  </w:num>
+  <w:num w:numId="10" w16cid:durableId="426118271">
     <w:abstractNumId w:val="5"/>
   </w:num>
-  <w:num w:numId="4" w16cid:durableId="1796289858">
-    <w:abstractNumId w:val="3"/>
+  <w:num w:numId="11" w16cid:durableId="206188425">
+    <w:abstractNumId w:val="11"/>
   </w:num>
-  <w:num w:numId="5" w16cid:durableId="674844195">
-    <w:abstractNumId w:val="2"/>
-  </w:num>
-  <w:num w:numId="6" w16cid:durableId="834345907">
+  <w:num w:numId="12" w16cid:durableId="1716615667">
     <w:abstractNumId w:val="0"/>
-  </w:num>
-  <w:num w:numId="7" w16cid:durableId="1962370556">
-    <w:abstractNumId w:val="9"/>
-  </w:num>
-  <w:num w:numId="8" w16cid:durableId="1816490723">
-    <w:abstractNumId w:val="7"/>
-  </w:num>
-  <w:num w:numId="9" w16cid:durableId="1578904939">
-    <w:abstractNumId w:val="8"/>
-  </w:num>
-  <w:num w:numId="10" w16cid:durableId="426118271">
-    <w:abstractNumId w:val="4"/>
   </w:num>
 </w:numbering>
 </file>
@@ -2469,6 +3763,50 @@
       <w:shd w:val="clear" w:color="auto" w:fill="E1DFDD"/>
     </w:rPr>
   </w:style>
+  <w:style w:type="paragraph" w:styleId="En-tte">
+    <w:name w:val="header"/>
+    <w:basedOn w:val="Normal"/>
+    <w:link w:val="En-tteCar"/>
+    <w:uiPriority w:val="99"/>
+    <w:unhideWhenUsed/>
+    <w:rsid w:val="005E78C2"/>
+    <w:pPr>
+      <w:tabs>
+        <w:tab w:val="center" w:pos="4320"/>
+        <w:tab w:val="right" w:pos="8640"/>
+      </w:tabs>
+      <w:spacing w:after="0" w:line="240" w:lineRule="auto"/>
+    </w:pPr>
+  </w:style>
+  <w:style w:type="character" w:customStyle="1" w:styleId="En-tteCar">
+    <w:name w:val="En-tête Car"/>
+    <w:basedOn w:val="Policepardfaut"/>
+    <w:link w:val="En-tte"/>
+    <w:uiPriority w:val="99"/>
+    <w:rsid w:val="005E78C2"/>
+  </w:style>
+  <w:style w:type="paragraph" w:styleId="Pieddepage">
+    <w:name w:val="footer"/>
+    <w:basedOn w:val="Normal"/>
+    <w:link w:val="PieddepageCar"/>
+    <w:uiPriority w:val="99"/>
+    <w:unhideWhenUsed/>
+    <w:rsid w:val="005E78C2"/>
+    <w:pPr>
+      <w:tabs>
+        <w:tab w:val="center" w:pos="4320"/>
+        <w:tab w:val="right" w:pos="8640"/>
+      </w:tabs>
+      <w:spacing w:after="0" w:line="240" w:lineRule="auto"/>
+    </w:pPr>
+  </w:style>
+  <w:style w:type="character" w:customStyle="1" w:styleId="PieddepageCar">
+    <w:name w:val="Pied de page Car"/>
+    <w:basedOn w:val="Policepardfaut"/>
+    <w:link w:val="Pieddepage"/>
+    <w:uiPriority w:val="99"/>
+    <w:rsid w:val="005E78C2"/>
+  </w:style>
 </w:styles>
 </file>
 

</xml_diff>